<commit_message>
update docx vkr (edit 1 chapter in tz)
</commit_message>
<xml_diff>
--- a/Фархетдинов - ВКР.docx
+++ b/Фархетдинов - ВКР.docx
@@ -322,19 +322,8 @@
           <w:sz w:val="28"/>
           <w:szCs w:val="28"/>
         </w:rPr>
-        <w:t xml:space="preserve">группы </w:t>
-      </w:r>
-      <w:proofErr w:type="gramStart"/>
-      <w:r>
-        <w:rPr>
-          <w:rFonts w:ascii="Times New Roman" w:hAnsi="Times New Roman" w:cs="Times New Roman"/>
-          <w:bCs/>
-          <w:sz w:val="28"/>
-          <w:szCs w:val="28"/>
-        </w:rPr>
-        <w:t>09-951</w:t>
-      </w:r>
-      <w:proofErr w:type="gramEnd"/>
+        <w:t>группы 09-951</w:t>
+      </w:r>
     </w:p>
     <w:p>
       <w:pPr>
@@ -495,7 +484,6 @@
         </w:rPr>
         <w:t xml:space="preserve"> </w:t>
       </w:r>
-      <w:proofErr w:type="gramStart"/>
       <w:r>
         <w:rPr>
           <w:rFonts w:ascii="Times New Roman" w:hAnsi="Times New Roman" w:cs="Times New Roman"/>
@@ -528,7 +516,6 @@
         </w:rPr>
         <w:t>.</w:t>
       </w:r>
-      <w:proofErr w:type="gramEnd"/>
     </w:p>
     <w:p>
       <w:pPr>
@@ -2342,23 +2329,13 @@
           <w:szCs w:val="28"/>
         </w:rPr>
       </w:pPr>
-      <w:proofErr w:type="spellStart"/>
-      <w:r>
-        <w:rPr>
-          <w:rFonts w:ascii="Times New Roman" w:hAnsi="Times New Roman" w:cs="Times New Roman"/>
-          <w:sz w:val="28"/>
-          <w:szCs w:val="28"/>
-        </w:rPr>
-        <w:t>Орфокорректор</w:t>
-      </w:r>
-      <w:proofErr w:type="spellEnd"/>
-      <w:r>
-        <w:rPr>
-          <w:rFonts w:ascii="Times New Roman" w:hAnsi="Times New Roman" w:cs="Times New Roman"/>
-          <w:sz w:val="28"/>
-          <w:szCs w:val="28"/>
-        </w:rPr>
-        <w:t xml:space="preserve"> </w:t>
+      <w:r>
+        <w:rPr>
+          <w:rFonts w:ascii="Times New Roman" w:hAnsi="Times New Roman" w:cs="Times New Roman"/>
+          <w:sz w:val="28"/>
+          <w:szCs w:val="28"/>
+        </w:rPr>
+        <w:t xml:space="preserve">Орфокорректор </w:t>
       </w:r>
       <w:r>
         <w:rPr>
@@ -2448,23 +2425,13 @@
           <w:szCs w:val="28"/>
         </w:rPr>
       </w:pPr>
-      <w:proofErr w:type="spellStart"/>
-      <w:r>
-        <w:rPr>
-          <w:rFonts w:ascii="Times New Roman" w:hAnsi="Times New Roman" w:cs="Times New Roman"/>
-          <w:sz w:val="28"/>
-          <w:szCs w:val="28"/>
-        </w:rPr>
-        <w:t>Автодополнение</w:t>
-      </w:r>
-      <w:proofErr w:type="spellEnd"/>
-      <w:r>
-        <w:rPr>
-          <w:rFonts w:ascii="Times New Roman" w:hAnsi="Times New Roman" w:cs="Times New Roman"/>
-          <w:sz w:val="28"/>
-          <w:szCs w:val="28"/>
-        </w:rPr>
-        <w:t xml:space="preserve"> — </w:t>
+      <w:r>
+        <w:rPr>
+          <w:rFonts w:ascii="Times New Roman" w:hAnsi="Times New Roman" w:cs="Times New Roman"/>
+          <w:sz w:val="28"/>
+          <w:szCs w:val="28"/>
+        </w:rPr>
+        <w:t xml:space="preserve">Автодополнение — </w:t>
       </w:r>
       <w:r>
         <w:rPr>
@@ -2660,18 +2627,8 @@
           <w:sz w:val="28"/>
           <w:szCs w:val="28"/>
         </w:rPr>
-        <w:t xml:space="preserve"> Фолькер </w:t>
-      </w:r>
-      <w:proofErr w:type="spellStart"/>
-      <w:r>
-        <w:rPr>
-          <w:rFonts w:ascii="Times New Roman" w:hAnsi="Times New Roman" w:cs="Times New Roman"/>
-          <w:sz w:val="28"/>
-          <w:szCs w:val="28"/>
-        </w:rPr>
-        <w:t>Шлуе</w:t>
-      </w:r>
-      <w:proofErr w:type="spellEnd"/>
+        <w:t xml:space="preserve"> Фолькер Шлуе</w:t>
+      </w:r>
       <w:r>
         <w:rPr>
           <w:rFonts w:ascii="Times New Roman" w:hAnsi="Times New Roman" w:cs="Times New Roman"/>
@@ -2694,18 +2651,8 @@
           <w:sz w:val="28"/>
           <w:szCs w:val="28"/>
         </w:rPr>
-        <w:t xml:space="preserve">Майкл </w:t>
-      </w:r>
-      <w:proofErr w:type="spellStart"/>
-      <w:r>
-        <w:rPr>
-          <w:rFonts w:ascii="Times New Roman" w:hAnsi="Times New Roman" w:cs="Times New Roman"/>
-          <w:sz w:val="28"/>
-          <w:szCs w:val="28"/>
-        </w:rPr>
-        <w:t>Фестер</w:t>
-      </w:r>
-      <w:proofErr w:type="spellEnd"/>
+        <w:t>Майкл Фестер</w:t>
+      </w:r>
       <w:r>
         <w:rPr>
           <w:rFonts w:ascii="Times New Roman" w:hAnsi="Times New Roman" w:cs="Times New Roman"/>
@@ -2908,7 +2855,6 @@
         </w:rPr>
         <w:t>s</w:t>
       </w:r>
-      <w:proofErr w:type="spellStart"/>
       <w:r>
         <w:rPr>
           <w:rFonts w:ascii="Times New Roman" w:hAnsi="Times New Roman" w:cs="Times New Roman"/>
@@ -2917,7 +2863,6 @@
         </w:rPr>
         <w:t>hift</w:t>
       </w:r>
-      <w:proofErr w:type="spellEnd"/>
       <w:r>
         <w:rPr>
           <w:rFonts w:ascii="Times New Roman" w:hAnsi="Times New Roman" w:cs="Times New Roman"/>
@@ -2951,7 +2896,6 @@
         </w:rPr>
         <w:t>d</w:t>
       </w:r>
-      <w:proofErr w:type="spellStart"/>
       <w:r>
         <w:rPr>
           <w:rFonts w:ascii="Times New Roman" w:hAnsi="Times New Roman" w:cs="Times New Roman"/>
@@ -2960,7 +2904,6 @@
         </w:rPr>
         <w:t>elete</w:t>
       </w:r>
-      <w:proofErr w:type="spellEnd"/>
       <w:r>
         <w:rPr>
           <w:rFonts w:ascii="Times New Roman" w:hAnsi="Times New Roman" w:cs="Times New Roman"/>
@@ -2994,7 +2937,6 @@
         </w:rPr>
         <w:t>e</w:t>
       </w:r>
-      <w:proofErr w:type="spellStart"/>
       <w:r>
         <w:rPr>
           <w:rFonts w:ascii="Times New Roman" w:hAnsi="Times New Roman" w:cs="Times New Roman"/>
@@ -3003,32 +2945,13 @@
         </w:rPr>
         <w:t>nter</w:t>
       </w:r>
-      <w:proofErr w:type="spellEnd"/>
-      <w:r>
-        <w:rPr>
-          <w:rFonts w:ascii="Times New Roman" w:hAnsi="Times New Roman" w:cs="Times New Roman"/>
-          <w:sz w:val="28"/>
-          <w:szCs w:val="28"/>
-        </w:rPr>
-        <w:t xml:space="preserve">» и «?123». Принцип </w:t>
-      </w:r>
-      <w:proofErr w:type="gramStart"/>
-      <w:r>
-        <w:rPr>
-          <w:rFonts w:ascii="Times New Roman" w:hAnsi="Times New Roman" w:cs="Times New Roman"/>
-          <w:sz w:val="28"/>
-          <w:szCs w:val="28"/>
-        </w:rPr>
-        <w:t>работы</w:t>
-      </w:r>
-      <w:proofErr w:type="gramEnd"/>
-      <w:r>
-        <w:rPr>
-          <w:rFonts w:ascii="Times New Roman" w:hAnsi="Times New Roman" w:cs="Times New Roman"/>
-          <w:sz w:val="28"/>
-          <w:szCs w:val="28"/>
-        </w:rPr>
-        <w:t xml:space="preserve"> следующий: для того чтобы ввести символ, нужно нажать на черную точку в центре «икса» и произвести переход в один из секторов (всего их 4). Число секторов определяется порядком букв на «иксе», а направление движения — стороной, где размещены эти буквы. </w:t>
+      <w:r>
+        <w:rPr>
+          <w:rFonts w:ascii="Times New Roman" w:hAnsi="Times New Roman" w:cs="Times New Roman"/>
+          <w:sz w:val="28"/>
+          <w:szCs w:val="28"/>
+        </w:rPr>
+        <w:t xml:space="preserve">» и «?123». Принцип работы следующий: для того чтобы ввести символ, нужно нажать на черную точку в центре «икса» и произвести переход в один из секторов (всего их 4). Число секторов определяется порядком букв на «иксе», а направление движения — стороной, где размещены эти буквы. </w:t>
       </w:r>
     </w:p>
     <w:p>
@@ -3121,25 +3044,7 @@
           <w:szCs w:val="28"/>
         </w:rPr>
         <w:lastRenderedPageBreak/>
-        <w:t xml:space="preserve">клавиатуры могут использовать интересные способы взаимодействия с пользователем, начиная от набора текста непрерывным движением пальцев и заканчивая виртуальным колесом прокрутки, позволяющим выбирать значение, </w:t>
-      </w:r>
-      <w:proofErr w:type="gramStart"/>
-      <w:r>
-        <w:rPr>
-          <w:rFonts w:ascii="Times New Roman" w:hAnsi="Times New Roman" w:cs="Times New Roman"/>
-          <w:sz w:val="28"/>
-          <w:szCs w:val="28"/>
-        </w:rPr>
-        <w:t>например,</w:t>
-      </w:r>
-      <w:proofErr w:type="gramEnd"/>
-      <w:r>
-        <w:rPr>
-          <w:rFonts w:ascii="Times New Roman" w:hAnsi="Times New Roman" w:cs="Times New Roman"/>
-          <w:sz w:val="28"/>
-          <w:szCs w:val="28"/>
-        </w:rPr>
-        <w:t xml:space="preserve"> дату и время, из ограниченного набора элементов.</w:t>
+        <w:t>клавиатуры могут использовать интересные способы взаимодействия с пользователем, начиная от набора текста непрерывным движением пальцев и заканчивая виртуальным колесом прокрутки, позволяющим выбирать значение, например, дату и время, из ограниченного набора элементов.</w:t>
       </w:r>
     </w:p>
     <w:p>
@@ -3227,18 +3132,8 @@
           <w:sz w:val="28"/>
           <w:szCs w:val="28"/>
         </w:rPr>
-        <w:t>.</w:t>
-      </w:r>
-      <w:proofErr w:type="spellStart"/>
-      <w:r>
-        <w:rPr>
-          <w:rFonts w:ascii="Times New Roman" w:hAnsi="Times New Roman" w:cs="Times New Roman"/>
-          <w:sz w:val="28"/>
-          <w:szCs w:val="28"/>
-        </w:rPr>
-        <w:t>com</w:t>
-      </w:r>
-      <w:proofErr w:type="spellEnd"/>
+        <w:t>.com</w:t>
+      </w:r>
       <w:r>
         <w:rPr>
           <w:rFonts w:ascii="Times New Roman" w:hAnsi="Times New Roman" w:cs="Times New Roman"/>
@@ -3341,61 +3236,7 @@
           <w:sz w:val="28"/>
           <w:szCs w:val="28"/>
         </w:rPr>
-        <w:t xml:space="preserve">Ввод жестов с виртуальной клавиатуры позволяет ускорить ввод текста (приложение </w:t>
-      </w:r>
-      <w:proofErr w:type="spellStart"/>
-      <w:r>
-        <w:rPr>
-          <w:rFonts w:ascii="Times New Roman" w:hAnsi="Times New Roman" w:cs="Times New Roman"/>
-          <w:sz w:val="28"/>
-          <w:szCs w:val="28"/>
-        </w:rPr>
-        <w:t>Swype</w:t>
-      </w:r>
-      <w:proofErr w:type="spellEnd"/>
-      <w:r>
-        <w:rPr>
-          <w:rFonts w:ascii="Times New Roman" w:hAnsi="Times New Roman" w:cs="Times New Roman"/>
-          <w:sz w:val="28"/>
-          <w:szCs w:val="28"/>
-        </w:rPr>
-        <w:t xml:space="preserve"> от </w:t>
-      </w:r>
-      <w:proofErr w:type="spellStart"/>
-      <w:r>
-        <w:rPr>
-          <w:rFonts w:ascii="Times New Roman" w:hAnsi="Times New Roman" w:cs="Times New Roman"/>
-          <w:sz w:val="28"/>
-          <w:szCs w:val="28"/>
-        </w:rPr>
-        <w:t>Nuance</w:t>
-      </w:r>
-      <w:proofErr w:type="spellEnd"/>
-      <w:r>
-        <w:rPr>
-          <w:rFonts w:ascii="Times New Roman" w:hAnsi="Times New Roman" w:cs="Times New Roman"/>
-          <w:sz w:val="28"/>
-          <w:szCs w:val="28"/>
-        </w:rPr>
-        <w:t xml:space="preserve"> </w:t>
-      </w:r>
-      <w:proofErr w:type="spellStart"/>
-      <w:r>
-        <w:rPr>
-          <w:rFonts w:ascii="Times New Roman" w:hAnsi="Times New Roman" w:cs="Times New Roman"/>
-          <w:sz w:val="28"/>
-          <w:szCs w:val="28"/>
-        </w:rPr>
-        <w:t>studio</w:t>
-      </w:r>
-      <w:proofErr w:type="spellEnd"/>
-      <w:r>
-        <w:rPr>
-          <w:rFonts w:ascii="Times New Roman" w:hAnsi="Times New Roman" w:cs="Times New Roman"/>
-          <w:sz w:val="28"/>
-          <w:szCs w:val="28"/>
-        </w:rPr>
-        <w:t xml:space="preserve">). Пользователь вводит слово одним движением пальца, которое может остановиться или изменить направление на любом знаке. Дополнительный режим используется наряду со стандартным: пользователь всегда может вернуться к набору текста, нажимая клавиши поочередно </w:t>
+        <w:t xml:space="preserve">Ввод жестов с виртуальной клавиатуры позволяет ускорить ввод текста (приложение Swype от Nuance studio). Пользователь вводит слово одним движением пальца, которое может остановиться или изменить направление на любом знаке. Дополнительный режим используется наряду со стандартным: пользователь всегда может вернуться к набору текста, нажимая клавиши поочередно </w:t>
       </w:r>
       <w:r>
         <w:rPr>
@@ -3460,25 +3301,7 @@
           <w:sz w:val="28"/>
           <w:szCs w:val="28"/>
         </w:rPr>
-        <w:t xml:space="preserve">Некоторые из методов ввода, такие как колесо прокрутки даты и времени в </w:t>
-      </w:r>
-      <w:proofErr w:type="spellStart"/>
-      <w:r>
-        <w:rPr>
-          <w:rFonts w:ascii="Times New Roman" w:hAnsi="Times New Roman" w:cs="Times New Roman"/>
-          <w:sz w:val="28"/>
-          <w:szCs w:val="28"/>
-        </w:rPr>
-        <w:t>Android</w:t>
-      </w:r>
-      <w:proofErr w:type="spellEnd"/>
-      <w:r>
-        <w:rPr>
-          <w:rFonts w:ascii="Times New Roman" w:hAnsi="Times New Roman" w:cs="Times New Roman"/>
-          <w:sz w:val="28"/>
-          <w:szCs w:val="28"/>
-        </w:rPr>
-        <w:t xml:space="preserve">, дополняют сенсорный язык и существуют наряду с ручным вводом. Один щелчок по значению открывает виртуальную клавиатуру или цифровую </w:t>
+        <w:t xml:space="preserve">Некоторые из методов ввода, такие как колесо прокрутки даты и времени в Android, дополняют сенсорный язык и существуют наряду с ручным вводом. Один щелчок по значению открывает виртуальную клавиатуру или цифровую </w:t>
       </w:r>
       <w:r>
         <w:rPr>
@@ -3544,23 +3367,13 @@
           <w:szCs w:val="28"/>
         </w:rPr>
       </w:pPr>
-      <w:proofErr w:type="spellStart"/>
-      <w:r>
-        <w:rPr>
-          <w:rFonts w:ascii="Times New Roman" w:hAnsi="Times New Roman" w:cs="Times New Roman"/>
-          <w:sz w:val="28"/>
-          <w:szCs w:val="28"/>
-        </w:rPr>
-        <w:t>Date</w:t>
-      </w:r>
-      <w:proofErr w:type="spellEnd"/>
-      <w:r>
-        <w:rPr>
-          <w:rFonts w:ascii="Times New Roman" w:hAnsi="Times New Roman" w:cs="Times New Roman"/>
-          <w:sz w:val="28"/>
-          <w:szCs w:val="28"/>
-        </w:rPr>
-        <w:t xml:space="preserve">. </w:t>
+      <w:r>
+        <w:rPr>
+          <w:rFonts w:ascii="Times New Roman" w:hAnsi="Times New Roman" w:cs="Times New Roman"/>
+          <w:sz w:val="28"/>
+          <w:szCs w:val="28"/>
+        </w:rPr>
+        <w:t xml:space="preserve">Date. </w:t>
       </w:r>
       <w:r>
         <w:rPr>
@@ -3576,18 +3389,8 @@
           <w:sz w:val="28"/>
           <w:szCs w:val="28"/>
         </w:rPr>
-        <w:t xml:space="preserve">ввода </w:t>
-      </w:r>
-      <w:proofErr w:type="spellStart"/>
-      <w:r>
-        <w:rPr>
-          <w:rFonts w:ascii="Times New Roman" w:hAnsi="Times New Roman" w:cs="Times New Roman"/>
-          <w:sz w:val="28"/>
-          <w:szCs w:val="28"/>
-        </w:rPr>
-        <w:t>date</w:t>
-      </w:r>
-      <w:proofErr w:type="spellEnd"/>
+        <w:t>ввода date</w:t>
+      </w:r>
       <w:r>
         <w:rPr>
           <w:rFonts w:ascii="Times New Roman" w:hAnsi="Times New Roman" w:cs="Times New Roman"/>
@@ -3624,23 +3427,13 @@
           <w:szCs w:val="28"/>
         </w:rPr>
       </w:pPr>
-      <w:proofErr w:type="spellStart"/>
-      <w:r>
-        <w:rPr>
-          <w:rFonts w:ascii="Times New Roman" w:hAnsi="Times New Roman" w:cs="Times New Roman"/>
-          <w:sz w:val="28"/>
-          <w:szCs w:val="28"/>
-        </w:rPr>
-        <w:t>Email</w:t>
-      </w:r>
-      <w:proofErr w:type="spellEnd"/>
-      <w:r>
-        <w:rPr>
-          <w:rFonts w:ascii="Times New Roman" w:hAnsi="Times New Roman" w:cs="Times New Roman"/>
-          <w:sz w:val="28"/>
-          <w:szCs w:val="28"/>
-        </w:rPr>
-        <w:t xml:space="preserve">. </w:t>
+      <w:r>
+        <w:rPr>
+          <w:rFonts w:ascii="Times New Roman" w:hAnsi="Times New Roman" w:cs="Times New Roman"/>
+          <w:sz w:val="28"/>
+          <w:szCs w:val="28"/>
+        </w:rPr>
+        <w:t xml:space="preserve">Email. </w:t>
       </w:r>
       <w:r>
         <w:rPr>
@@ -3803,23 +3596,13 @@
           <w:szCs w:val="28"/>
         </w:rPr>
       </w:pPr>
-      <w:proofErr w:type="spellStart"/>
-      <w:r>
-        <w:rPr>
-          <w:rFonts w:ascii="Times New Roman" w:hAnsi="Times New Roman" w:cs="Times New Roman"/>
-          <w:sz w:val="28"/>
-          <w:szCs w:val="28"/>
-        </w:rPr>
-        <w:t>Tel</w:t>
-      </w:r>
-      <w:proofErr w:type="spellEnd"/>
-      <w:r>
-        <w:rPr>
-          <w:rFonts w:ascii="Times New Roman" w:hAnsi="Times New Roman" w:cs="Times New Roman"/>
-          <w:sz w:val="28"/>
-          <w:szCs w:val="28"/>
-        </w:rPr>
-        <w:t xml:space="preserve">. </w:t>
+      <w:r>
+        <w:rPr>
+          <w:rFonts w:ascii="Times New Roman" w:hAnsi="Times New Roman" w:cs="Times New Roman"/>
+          <w:sz w:val="28"/>
+          <w:szCs w:val="28"/>
+        </w:rPr>
+        <w:t xml:space="preserve">Tel. </w:t>
       </w:r>
       <w:r>
         <w:rPr>
@@ -3883,18 +3666,8 @@
           <w:sz w:val="28"/>
           <w:szCs w:val="28"/>
         </w:rPr>
-        <w:t xml:space="preserve">ввода </w:t>
-      </w:r>
-      <w:proofErr w:type="spellStart"/>
-      <w:r>
-        <w:rPr>
-          <w:rFonts w:ascii="Times New Roman" w:hAnsi="Times New Roman" w:cs="Times New Roman"/>
-          <w:sz w:val="28"/>
-          <w:szCs w:val="28"/>
-        </w:rPr>
-        <w:t>tel</w:t>
-      </w:r>
-      <w:proofErr w:type="spellEnd"/>
+        <w:t>ввода tel</w:t>
+      </w:r>
       <w:r>
         <w:rPr>
           <w:rFonts w:ascii="Times New Roman" w:hAnsi="Times New Roman" w:cs="Times New Roman"/>
@@ -4024,25 +3797,7 @@
           <w:sz w:val="28"/>
           <w:szCs w:val="28"/>
         </w:rPr>
-        <w:t xml:space="preserve">Существует одна очень хорошая в данном плане клавиатура — Microsoft </w:t>
-      </w:r>
-      <w:proofErr w:type="spellStart"/>
-      <w:r>
-        <w:rPr>
-          <w:rFonts w:ascii="Times New Roman" w:hAnsi="Times New Roman" w:cs="Times New Roman"/>
-          <w:sz w:val="28"/>
-          <w:szCs w:val="28"/>
-        </w:rPr>
-        <w:t>SwiftKey</w:t>
-      </w:r>
-      <w:proofErr w:type="spellEnd"/>
-      <w:r>
-        <w:rPr>
-          <w:rFonts w:ascii="Times New Roman" w:hAnsi="Times New Roman" w:cs="Times New Roman"/>
-          <w:sz w:val="28"/>
-          <w:szCs w:val="28"/>
-        </w:rPr>
-        <w:t>.</w:t>
+        <w:t>Существует одна очень хорошая в данном плане клавиатура — Microsoft SwiftKey.</w:t>
       </w:r>
       <w:r>
         <w:rPr>
@@ -4466,16 +4221,7 @@
           <w:sz w:val="28"/>
           <w:szCs w:val="28"/>
         </w:rPr>
-        <w:t xml:space="preserve"> </w:t>
-      </w:r>
-      <w:proofErr w:type="spellStart"/>
-      <w:r>
-        <w:rPr>
-          <w:rFonts w:ascii="Times New Roman" w:hAnsi="Times New Roman" w:cs="Times New Roman"/>
-          <w:sz w:val="28"/>
-          <w:szCs w:val="28"/>
-        </w:rPr>
-        <w:t>автоисправлени</w:t>
+        <w:t xml:space="preserve"> автоисправлени</w:t>
       </w:r>
       <w:r>
         <w:rPr>
@@ -4485,7 +4231,6 @@
         </w:rPr>
         <w:t>я</w:t>
       </w:r>
-      <w:proofErr w:type="spellEnd"/>
       <w:r>
         <w:rPr>
           <w:rFonts w:ascii="Times New Roman" w:hAnsi="Times New Roman" w:cs="Times New Roman"/>
@@ -4661,25 +4406,7 @@
           <w:sz w:val="28"/>
           <w:szCs w:val="28"/>
         </w:rPr>
-        <w:t xml:space="preserve"> его любимые </w:t>
-      </w:r>
-      <w:proofErr w:type="spellStart"/>
-      <w:r>
-        <w:rPr>
-          <w:rFonts w:ascii="Times New Roman" w:hAnsi="Times New Roman" w:cs="Times New Roman"/>
-          <w:sz w:val="28"/>
-          <w:szCs w:val="28"/>
-        </w:rPr>
-        <w:t>эмотиконы</w:t>
-      </w:r>
-      <w:proofErr w:type="spellEnd"/>
-      <w:r>
-        <w:rPr>
-          <w:rFonts w:ascii="Times New Roman" w:hAnsi="Times New Roman" w:cs="Times New Roman"/>
-          <w:sz w:val="28"/>
-          <w:szCs w:val="28"/>
-        </w:rPr>
-        <w:t xml:space="preserve"> в</w:t>
+        <w:t xml:space="preserve"> его любимые эмотиконы в</w:t>
       </w:r>
       <w:r>
         <w:rPr>
@@ -4928,41 +4655,13 @@
         </w:rPr>
         <w:t xml:space="preserve"> и </w:t>
       </w:r>
-      <w:proofErr w:type="spellStart"/>
-      <w:r>
-        <w:rPr>
-          <w:rFonts w:ascii="Times New Roman" w:hAnsi="Times New Roman" w:cs="Times New Roman"/>
-          <w:sz w:val="28"/>
-          <w:szCs w:val="28"/>
-        </w:rPr>
-        <w:t>орфокорректор</w:t>
-      </w:r>
-      <w:proofErr w:type="spellEnd"/>
-      <w:r>
-        <w:rPr>
-          <w:rFonts w:ascii="Times New Roman" w:hAnsi="Times New Roman" w:cs="Times New Roman"/>
-          <w:sz w:val="28"/>
-          <w:szCs w:val="28"/>
-        </w:rPr>
-        <w:t xml:space="preserve">) стандартная клавиатура не поддерживает. Зато поддерживает сервис </w:t>
-      </w:r>
-      <w:proofErr w:type="spellStart"/>
-      <w:r>
-        <w:rPr>
-          <w:rFonts w:ascii="Times New Roman" w:hAnsi="Times New Roman" w:cs="Times New Roman"/>
-          <w:sz w:val="28"/>
-          <w:szCs w:val="28"/>
-        </w:rPr>
-        <w:t>автодополнения</w:t>
-      </w:r>
-      <w:proofErr w:type="spellEnd"/>
-      <w:r>
-        <w:rPr>
-          <w:rFonts w:ascii="Times New Roman" w:hAnsi="Times New Roman" w:cs="Times New Roman"/>
-          <w:sz w:val="28"/>
-          <w:szCs w:val="28"/>
-        </w:rPr>
-        <w:t>.</w:t>
+      <w:r>
+        <w:rPr>
+          <w:rFonts w:ascii="Times New Roman" w:hAnsi="Times New Roman" w:cs="Times New Roman"/>
+          <w:sz w:val="28"/>
+          <w:szCs w:val="28"/>
+        </w:rPr>
+        <w:t>орфокорректор) стандартная клавиатура не поддерживает. Зато поддерживает сервис автодополнения.</w:t>
       </w:r>
     </w:p>
     <w:p>
@@ -5044,25 +4743,7 @@
           <w:sz w:val="28"/>
           <w:szCs w:val="28"/>
         </w:rPr>
-        <w:t xml:space="preserve"> 10. Этот вид клавиатур поддерживает не только </w:t>
-      </w:r>
-      <w:proofErr w:type="spellStart"/>
-      <w:r>
-        <w:rPr>
-          <w:rFonts w:ascii="Times New Roman" w:hAnsi="Times New Roman" w:cs="Times New Roman"/>
-          <w:sz w:val="28"/>
-          <w:szCs w:val="28"/>
-        </w:rPr>
-        <w:t>автодополнение</w:t>
-      </w:r>
-      <w:proofErr w:type="spellEnd"/>
-      <w:r>
-        <w:rPr>
-          <w:rFonts w:ascii="Times New Roman" w:hAnsi="Times New Roman" w:cs="Times New Roman"/>
-          <w:sz w:val="28"/>
-          <w:szCs w:val="28"/>
-        </w:rPr>
-        <w:t>, но и предиктивный ввод, и, как и стандартные клавиатуры, не обучаем.</w:t>
+        <w:t xml:space="preserve"> 10. Этот вид клавиатур поддерживает не только автодополнение, но и предиктивный ввод, и, как и стандартные клавиатуры, не обучаем.</w:t>
       </w:r>
     </w:p>
     <w:p>
@@ -5169,23 +4850,13 @@
         </w:rPr>
         <w:t xml:space="preserve"> и </w:t>
       </w:r>
-      <w:proofErr w:type="spellStart"/>
-      <w:r>
-        <w:rPr>
-          <w:rFonts w:ascii="Times New Roman" w:hAnsi="Times New Roman" w:cs="Times New Roman"/>
-          <w:sz w:val="28"/>
-          <w:szCs w:val="28"/>
-        </w:rPr>
-        <w:t>орфокорректором</w:t>
-      </w:r>
-      <w:proofErr w:type="spellEnd"/>
-      <w:r>
-        <w:rPr>
-          <w:rFonts w:ascii="Times New Roman" w:hAnsi="Times New Roman" w:cs="Times New Roman"/>
-          <w:sz w:val="28"/>
-          <w:szCs w:val="28"/>
-        </w:rPr>
-        <w:t xml:space="preserve">, чья «отличность» достигается опять же благодаря обучаемости. </w:t>
+      <w:r>
+        <w:rPr>
+          <w:rFonts w:ascii="Times New Roman" w:hAnsi="Times New Roman" w:cs="Times New Roman"/>
+          <w:sz w:val="28"/>
+          <w:szCs w:val="28"/>
+        </w:rPr>
+        <w:t xml:space="preserve">орфокорректором, чья «отличность» достигается опять же благодаря обучаемости. </w:t>
       </w:r>
       <w:r>
         <w:rPr>
@@ -5317,23 +4988,13 @@
         </w:rPr>
         <w:t xml:space="preserve"> </w:t>
       </w:r>
-      <w:proofErr w:type="gramStart"/>
-      <w:r>
-        <w:rPr>
-          <w:rFonts w:ascii="Times New Roman" w:hAnsi="Times New Roman" w:cs="Times New Roman"/>
-          <w:sz w:val="28"/>
-          <w:szCs w:val="28"/>
-        </w:rPr>
-        <w:t>Функциональные</w:t>
-      </w:r>
-      <w:proofErr w:type="gramEnd"/>
-      <w:r>
-        <w:rPr>
-          <w:rFonts w:ascii="Times New Roman" w:hAnsi="Times New Roman" w:cs="Times New Roman"/>
-          <w:sz w:val="28"/>
-          <w:szCs w:val="28"/>
-        </w:rPr>
-        <w:t xml:space="preserve"> требования к проектируемой системе:</w:t>
+      <w:r>
+        <w:rPr>
+          <w:rFonts w:ascii="Times New Roman" w:hAnsi="Times New Roman" w:cs="Times New Roman"/>
+          <w:sz w:val="28"/>
+          <w:szCs w:val="28"/>
+        </w:rPr>
+        <w:t>Функциональные требования к проектируемой системе:</w:t>
       </w:r>
     </w:p>
     <w:p>
@@ -5381,7 +5042,7 @@
           <w:sz w:val="28"/>
           <w:szCs w:val="28"/>
         </w:rPr>
-        <w:t>Должна давать рекомендации до трех слов на выбор, каждое из которых может идти за текущим словом;</w:t>
+        <w:t>Должна давать рекомендации по исправлению слова до трех правильных вариантов;</w:t>
       </w:r>
     </w:p>
     <w:p>
@@ -5405,7 +5066,7 @@
           <w:sz w:val="28"/>
           <w:szCs w:val="28"/>
         </w:rPr>
-        <w:t>Должна давать рекомендации по исправлению слова до трех правильных вариантов;</w:t>
+        <w:t>Должна давать рекомендации до трех слов на выбор, каждое из которых может идти за текущим словом;</w:t>
       </w:r>
     </w:p>
     <w:p>
@@ -5429,6 +5090,38 @@
           <w:sz w:val="28"/>
           <w:szCs w:val="28"/>
         </w:rPr>
+        <w:t xml:space="preserve">Должна давать рекомендации </w:t>
+      </w:r>
+      <w:r>
+        <w:rPr>
+          <w:rFonts w:ascii="Times New Roman" w:hAnsi="Times New Roman" w:cs="Times New Roman"/>
+          <w:sz w:val="28"/>
+          <w:szCs w:val="28"/>
+        </w:rPr>
+        <w:t>до трех слов на выбор, каждым из которых можно продолжить написание текущего слова;</w:t>
+      </w:r>
+    </w:p>
+    <w:p>
+      <w:pPr>
+        <w:pStyle w:val="a9"/>
+        <w:numPr>
+          <w:ilvl w:val="0"/>
+          <w:numId w:val="6"/>
+        </w:numPr>
+        <w:spacing w:after="0" w:line="360" w:lineRule="auto"/>
+        <w:jc w:val="both"/>
+        <w:rPr>
+          <w:rFonts w:ascii="Times New Roman" w:hAnsi="Times New Roman" w:cs="Times New Roman"/>
+          <w:sz w:val="28"/>
+          <w:szCs w:val="28"/>
+        </w:rPr>
+      </w:pPr>
+      <w:r>
+        <w:rPr>
+          <w:rFonts w:ascii="Times New Roman" w:hAnsi="Times New Roman" w:cs="Times New Roman"/>
+          <w:sz w:val="28"/>
+          <w:szCs w:val="28"/>
+        </w:rPr>
         <w:t>Должна обучаться под конкретного пользователя, анализируя его набор текста и его использование рекомендаций, предложенных клавиатурой.</w:t>
       </w:r>
     </w:p>
@@ -5469,7 +5162,16 @@
           <w:sz w:val="28"/>
           <w:szCs w:val="28"/>
         </w:rPr>
-        <w:t>Далее обозначены требования к компонентам аппаратного и программного обеспечения, на которых развертывается программная реализация экранной клавиатуры:</w:t>
+        <w:t xml:space="preserve">Далее обозначены требования к компонентам аппаратного и программного обеспечения, на которых развертывается программная </w:t>
+      </w:r>
+      <w:r>
+        <w:rPr>
+          <w:rFonts w:ascii="Times New Roman" w:hAnsi="Times New Roman" w:cs="Times New Roman"/>
+          <w:sz w:val="28"/>
+          <w:szCs w:val="28"/>
+        </w:rPr>
+        <w:lastRenderedPageBreak/>
+        <w:t>реализация экранной клавиатуры:</w:t>
       </w:r>
     </w:p>
     <w:p>
@@ -5534,7 +5236,6 @@
           <w:sz w:val="28"/>
           <w:szCs w:val="28"/>
         </w:rPr>
-        <w:lastRenderedPageBreak/>
         <w:t xml:space="preserve">Оперативная память — 2 </w:t>
       </w:r>
       <w:r>
@@ -5782,7 +5483,23 @@
           <w:sz w:val="28"/>
           <w:szCs w:val="28"/>
         </w:rPr>
-        <w:t xml:space="preserve"> слов в качестве подсказок</w:t>
+        <w:t xml:space="preserve"> слов</w:t>
+      </w:r>
+      <w:r>
+        <w:rPr>
+          <w:rFonts w:ascii="Times New Roman" w:hAnsi="Times New Roman" w:cs="Times New Roman"/>
+          <w:sz w:val="28"/>
+          <w:szCs w:val="28"/>
+        </w:rPr>
+        <w:t xml:space="preserve"> по исправлению</w:t>
+      </w:r>
+      <w:r>
+        <w:rPr>
+          <w:rFonts w:ascii="Times New Roman" w:hAnsi="Times New Roman" w:cs="Times New Roman"/>
+          <w:sz w:val="28"/>
+          <w:szCs w:val="28"/>
+        </w:rPr>
+        <w:t xml:space="preserve"> в качестве подсказок</w:t>
       </w:r>
       <w:r>
         <w:rPr>
@@ -5913,9 +5630,18 @@
           <w:sz w:val="28"/>
           <w:szCs w:val="28"/>
         </w:rPr>
-        <w:t xml:space="preserve">Серверная часть приложения будет разработана на языке программирования Java с использованием </w:t>
-      </w:r>
-      <w:proofErr w:type="spellStart"/>
+        <w:t>Серверная часть приложения будет разработана на языке программирования Java с использованием фрэймворка Spring.</w:t>
+      </w:r>
+    </w:p>
+    <w:p>
+      <w:pPr>
+        <w:spacing w:line="360" w:lineRule="auto"/>
+        <w:ind w:firstLine="708"/>
+        <w:jc w:val="both"/>
+        <w:rPr>
+          <w:rFonts w:ascii="Times New Roman" w:hAnsi="Times New Roman" w:cs="Times New Roman"/>
+        </w:rPr>
+      </w:pPr>
       <w:r>
         <w:rPr>
           <w:rStyle w:val="qowt-font2-timesnewroman"/>
@@ -5923,9 +5649,20 @@
           <w:sz w:val="28"/>
           <w:szCs w:val="28"/>
         </w:rPr>
-        <w:t>фрэймворка</w:t>
-      </w:r>
-      <w:proofErr w:type="spellEnd"/>
+        <w:t>Для взаимодействия с сервером выбрана СУБД PostgreSQL.</w:t>
+      </w:r>
+    </w:p>
+    <w:p>
+      <w:pPr>
+        <w:spacing w:line="360" w:lineRule="auto"/>
+        <w:ind w:firstLine="708"/>
+        <w:jc w:val="both"/>
+        <w:rPr>
+          <w:rFonts w:ascii="Times New Roman" w:hAnsi="Times New Roman" w:cs="Times New Roman"/>
+          <w:sz w:val="28"/>
+          <w:szCs w:val="28"/>
+        </w:rPr>
+      </w:pPr>
       <w:r>
         <w:rPr>
           <w:rStyle w:val="qowt-font2-timesnewroman"/>
@@ -5933,98 +5670,7 @@
           <w:sz w:val="28"/>
           <w:szCs w:val="28"/>
         </w:rPr>
-        <w:t xml:space="preserve"> Spring.</w:t>
-      </w:r>
-    </w:p>
-    <w:p>
-      <w:pPr>
-        <w:spacing w:line="360" w:lineRule="auto"/>
-        <w:ind w:firstLine="708"/>
-        <w:jc w:val="both"/>
-        <w:rPr>
-          <w:rFonts w:ascii="Times New Roman" w:hAnsi="Times New Roman" w:cs="Times New Roman"/>
-        </w:rPr>
-      </w:pPr>
-      <w:r>
-        <w:rPr>
-          <w:rStyle w:val="qowt-font2-timesnewroman"/>
-          <w:rFonts w:ascii="Times New Roman" w:hAnsi="Times New Roman" w:cs="Times New Roman"/>
-          <w:sz w:val="28"/>
-          <w:szCs w:val="28"/>
-        </w:rPr>
-        <w:t xml:space="preserve">Для взаимодействия с сервером выбрана СУБД </w:t>
-      </w:r>
-      <w:proofErr w:type="spellStart"/>
-      <w:r>
-        <w:rPr>
-          <w:rStyle w:val="qowt-font2-timesnewroman"/>
-          <w:rFonts w:ascii="Times New Roman" w:hAnsi="Times New Roman" w:cs="Times New Roman"/>
-          <w:sz w:val="28"/>
-          <w:szCs w:val="28"/>
-        </w:rPr>
-        <w:t>PostgreSQL.</w:t>
-      </w:r>
-      <w:proofErr w:type="spellEnd"/>
-    </w:p>
-    <w:p>
-      <w:pPr>
-        <w:spacing w:line="360" w:lineRule="auto"/>
-        <w:ind w:firstLine="708"/>
-        <w:jc w:val="both"/>
-        <w:rPr>
-          <w:rFonts w:ascii="Times New Roman" w:hAnsi="Times New Roman" w:cs="Times New Roman"/>
-          <w:sz w:val="28"/>
-          <w:szCs w:val="28"/>
-        </w:rPr>
-      </w:pPr>
-      <w:r>
-        <w:rPr>
-          <w:rStyle w:val="qowt-font2-timesnewroman"/>
-          <w:rFonts w:ascii="Times New Roman" w:hAnsi="Times New Roman" w:cs="Times New Roman"/>
-          <w:sz w:val="28"/>
-          <w:szCs w:val="28"/>
-        </w:rPr>
-        <w:t xml:space="preserve">Клиентская часть будет также разработана на языке программирования Java и на локальном уровне будет обмениваться данными с СУБД </w:t>
-      </w:r>
-      <w:proofErr w:type="spellStart"/>
-      <w:r>
-        <w:rPr>
-          <w:rStyle w:val="qowt-font2-timesnewroman"/>
-          <w:rFonts w:ascii="Times New Roman" w:hAnsi="Times New Roman" w:cs="Times New Roman"/>
-          <w:sz w:val="28"/>
-          <w:szCs w:val="28"/>
-        </w:rPr>
-        <w:t>SQLite</w:t>
-      </w:r>
-      <w:proofErr w:type="spellEnd"/>
-      <w:r>
-        <w:rPr>
-          <w:rStyle w:val="qowt-font2-timesnewroman"/>
-          <w:rFonts w:ascii="Times New Roman" w:hAnsi="Times New Roman" w:cs="Times New Roman"/>
-          <w:sz w:val="28"/>
-          <w:szCs w:val="28"/>
-        </w:rPr>
-        <w:t xml:space="preserve">. Чтобы взаимодействовать с сервером посредством отправки к нему запросов, а также для преобразования данных в формат JSON и обратно, клиент будет использовать библиотеку </w:t>
-      </w:r>
-      <w:proofErr w:type="spellStart"/>
-      <w:r>
-        <w:rPr>
-          <w:rStyle w:val="qowt-font2-timesnewroman"/>
-          <w:rFonts w:ascii="Times New Roman" w:hAnsi="Times New Roman" w:cs="Times New Roman"/>
-          <w:sz w:val="28"/>
-          <w:szCs w:val="28"/>
-        </w:rPr>
-        <w:t>Retrofit</w:t>
-      </w:r>
-      <w:proofErr w:type="spellEnd"/>
-      <w:r>
-        <w:rPr>
-          <w:rStyle w:val="qowt-font2-timesnewroman"/>
-          <w:rFonts w:ascii="Times New Roman" w:hAnsi="Times New Roman" w:cs="Times New Roman"/>
-          <w:sz w:val="28"/>
-          <w:szCs w:val="28"/>
-        </w:rPr>
-        <w:t>.</w:t>
+        <w:t>Клиентская часть будет также разработана на языке программирования Java и на локальном уровне будет обмениваться данными с СУБД SQLite. Чтобы взаимодействовать с сервером посредством отправки к нему запросов, а также для преобразования данных в формат JSON и обратно, клиент будет использовать библиотеку Retrofit.</w:t>
       </w:r>
     </w:p>
     <w:p>
@@ -6164,6 +5810,7 @@
           <w:sz w:val="28"/>
           <w:szCs w:val="28"/>
         </w:rPr>
+        <w:lastRenderedPageBreak/>
         <w:t>Использование цветовой палитры спокойных оттенков для комфортного взаимодействия пользователя с программой.</w:t>
       </w:r>
     </w:p>

</xml_diff>

<commit_message>
edit tz in docx vkr
</commit_message>
<xml_diff>
--- a/Фархетдинов - ВКР.docx
+++ b/Фархетдинов - ВКР.docx
@@ -322,19 +322,8 @@
           <w:sz w:val="28"/>
           <w:szCs w:val="28"/>
         </w:rPr>
-        <w:t xml:space="preserve">группы </w:t>
-      </w:r>
-      <w:proofErr w:type="gramStart"/>
-      <w:r>
-        <w:rPr>
-          <w:rFonts w:ascii="Times New Roman" w:hAnsi="Times New Roman" w:cs="Times New Roman"/>
-          <w:bCs/>
-          <w:sz w:val="28"/>
-          <w:szCs w:val="28"/>
-        </w:rPr>
-        <w:t>09-951</w:t>
-      </w:r>
-      <w:proofErr w:type="gramEnd"/>
+        <w:t>группы 09-951</w:t>
+      </w:r>
     </w:p>
     <w:p>
       <w:pPr>
@@ -495,7 +484,6 @@
         </w:rPr>
         <w:t xml:space="preserve"> </w:t>
       </w:r>
-      <w:proofErr w:type="gramStart"/>
       <w:r>
         <w:rPr>
           <w:rFonts w:ascii="Times New Roman" w:hAnsi="Times New Roman" w:cs="Times New Roman"/>
@@ -528,7 +516,6 @@
         </w:rPr>
         <w:t>.</w:t>
       </w:r>
-      <w:proofErr w:type="gramEnd"/>
     </w:p>
     <w:p>
       <w:pPr>
@@ -2347,23 +2334,13 @@
           <w:szCs w:val="28"/>
         </w:rPr>
       </w:pPr>
-      <w:proofErr w:type="spellStart"/>
-      <w:r>
-        <w:rPr>
-          <w:rFonts w:ascii="Times New Roman" w:hAnsi="Times New Roman" w:cs="Times New Roman"/>
-          <w:sz w:val="28"/>
-          <w:szCs w:val="28"/>
-        </w:rPr>
-        <w:t>Орфокорректор</w:t>
-      </w:r>
-      <w:proofErr w:type="spellEnd"/>
-      <w:r>
-        <w:rPr>
-          <w:rFonts w:ascii="Times New Roman" w:hAnsi="Times New Roman" w:cs="Times New Roman"/>
-          <w:sz w:val="28"/>
-          <w:szCs w:val="28"/>
-        </w:rPr>
-        <w:t xml:space="preserve"> </w:t>
+      <w:r>
+        <w:rPr>
+          <w:rFonts w:ascii="Times New Roman" w:hAnsi="Times New Roman" w:cs="Times New Roman"/>
+          <w:sz w:val="28"/>
+          <w:szCs w:val="28"/>
+        </w:rPr>
+        <w:t xml:space="preserve">Орфокорректор </w:t>
       </w:r>
       <w:r>
         <w:rPr>
@@ -2453,23 +2430,13 @@
           <w:szCs w:val="28"/>
         </w:rPr>
       </w:pPr>
-      <w:proofErr w:type="spellStart"/>
-      <w:r>
-        <w:rPr>
-          <w:rFonts w:ascii="Times New Roman" w:hAnsi="Times New Roman" w:cs="Times New Roman"/>
-          <w:sz w:val="28"/>
-          <w:szCs w:val="28"/>
-        </w:rPr>
-        <w:t>Автодополнение</w:t>
-      </w:r>
-      <w:proofErr w:type="spellEnd"/>
-      <w:r>
-        <w:rPr>
-          <w:rFonts w:ascii="Times New Roman" w:hAnsi="Times New Roman" w:cs="Times New Roman"/>
-          <w:sz w:val="28"/>
-          <w:szCs w:val="28"/>
-        </w:rPr>
-        <w:t xml:space="preserve"> — </w:t>
+      <w:r>
+        <w:rPr>
+          <w:rFonts w:ascii="Times New Roman" w:hAnsi="Times New Roman" w:cs="Times New Roman"/>
+          <w:sz w:val="28"/>
+          <w:szCs w:val="28"/>
+        </w:rPr>
+        <w:t xml:space="preserve">Автодополнение — </w:t>
       </w:r>
       <w:r>
         <w:rPr>
@@ -2665,18 +2632,8 @@
           <w:sz w:val="28"/>
           <w:szCs w:val="28"/>
         </w:rPr>
-        <w:t xml:space="preserve"> Фолькер </w:t>
-      </w:r>
-      <w:proofErr w:type="spellStart"/>
-      <w:r>
-        <w:rPr>
-          <w:rFonts w:ascii="Times New Roman" w:hAnsi="Times New Roman" w:cs="Times New Roman"/>
-          <w:sz w:val="28"/>
-          <w:szCs w:val="28"/>
-        </w:rPr>
-        <w:t>Шлуе</w:t>
-      </w:r>
-      <w:proofErr w:type="spellEnd"/>
+        <w:t xml:space="preserve"> Фолькер Шлуе</w:t>
+      </w:r>
       <w:r>
         <w:rPr>
           <w:rFonts w:ascii="Times New Roman" w:hAnsi="Times New Roman" w:cs="Times New Roman"/>
@@ -2699,18 +2656,8 @@
           <w:sz w:val="28"/>
           <w:szCs w:val="28"/>
         </w:rPr>
-        <w:t xml:space="preserve">Майкл </w:t>
-      </w:r>
-      <w:proofErr w:type="spellStart"/>
-      <w:r>
-        <w:rPr>
-          <w:rFonts w:ascii="Times New Roman" w:hAnsi="Times New Roman" w:cs="Times New Roman"/>
-          <w:sz w:val="28"/>
-          <w:szCs w:val="28"/>
-        </w:rPr>
-        <w:t>Фестер</w:t>
-      </w:r>
-      <w:proofErr w:type="spellEnd"/>
+        <w:t>Майкл Фестер</w:t>
+      </w:r>
       <w:r>
         <w:rPr>
           <w:rFonts w:ascii="Times New Roman" w:hAnsi="Times New Roman" w:cs="Times New Roman"/>
@@ -2913,7 +2860,6 @@
         </w:rPr>
         <w:t>s</w:t>
       </w:r>
-      <w:proofErr w:type="spellStart"/>
       <w:r>
         <w:rPr>
           <w:rFonts w:ascii="Times New Roman" w:hAnsi="Times New Roman" w:cs="Times New Roman"/>
@@ -2922,7 +2868,6 @@
         </w:rPr>
         <w:t>hift</w:t>
       </w:r>
-      <w:proofErr w:type="spellEnd"/>
       <w:r>
         <w:rPr>
           <w:rFonts w:ascii="Times New Roman" w:hAnsi="Times New Roman" w:cs="Times New Roman"/>
@@ -2956,7 +2901,6 @@
         </w:rPr>
         <w:t>d</w:t>
       </w:r>
-      <w:proofErr w:type="spellStart"/>
       <w:r>
         <w:rPr>
           <w:rFonts w:ascii="Times New Roman" w:hAnsi="Times New Roman" w:cs="Times New Roman"/>
@@ -2965,7 +2909,6 @@
         </w:rPr>
         <w:t>elete</w:t>
       </w:r>
-      <w:proofErr w:type="spellEnd"/>
       <w:r>
         <w:rPr>
           <w:rFonts w:ascii="Times New Roman" w:hAnsi="Times New Roman" w:cs="Times New Roman"/>
@@ -2999,7 +2942,6 @@
         </w:rPr>
         <w:t>e</w:t>
       </w:r>
-      <w:proofErr w:type="spellStart"/>
       <w:r>
         <w:rPr>
           <w:rFonts w:ascii="Times New Roman" w:hAnsi="Times New Roman" w:cs="Times New Roman"/>
@@ -3008,32 +2950,13 @@
         </w:rPr>
         <w:t>nter</w:t>
       </w:r>
-      <w:proofErr w:type="spellEnd"/>
-      <w:r>
-        <w:rPr>
-          <w:rFonts w:ascii="Times New Roman" w:hAnsi="Times New Roman" w:cs="Times New Roman"/>
-          <w:sz w:val="28"/>
-          <w:szCs w:val="28"/>
-        </w:rPr>
-        <w:t xml:space="preserve">» и «?123». Принцип </w:t>
-      </w:r>
-      <w:proofErr w:type="gramStart"/>
-      <w:r>
-        <w:rPr>
-          <w:rFonts w:ascii="Times New Roman" w:hAnsi="Times New Roman" w:cs="Times New Roman"/>
-          <w:sz w:val="28"/>
-          <w:szCs w:val="28"/>
-        </w:rPr>
-        <w:t>работы</w:t>
-      </w:r>
-      <w:proofErr w:type="gramEnd"/>
-      <w:r>
-        <w:rPr>
-          <w:rFonts w:ascii="Times New Roman" w:hAnsi="Times New Roman" w:cs="Times New Roman"/>
-          <w:sz w:val="28"/>
-          <w:szCs w:val="28"/>
-        </w:rPr>
-        <w:t xml:space="preserve"> следующий: для того чтобы ввести символ, нужно нажать на черную точку в центре «икса» и произвести переход в один из секторов (всего их 4). Число секторов определяется порядком букв на «иксе», а направление движения — стороной, где размещены эти буквы. </w:t>
+      <w:r>
+        <w:rPr>
+          <w:rFonts w:ascii="Times New Roman" w:hAnsi="Times New Roman" w:cs="Times New Roman"/>
+          <w:sz w:val="28"/>
+          <w:szCs w:val="28"/>
+        </w:rPr>
+        <w:t xml:space="preserve">» и «?123». Принцип работы следующий: для того чтобы ввести символ, нужно нажать на черную точку в центре «икса» и произвести переход в один из секторов (всего их 4). Число секторов определяется порядком букв на «иксе», а направление движения — стороной, где размещены эти буквы. </w:t>
       </w:r>
     </w:p>
     <w:p>
@@ -3126,25 +3049,7 @@
           <w:szCs w:val="28"/>
         </w:rPr>
         <w:lastRenderedPageBreak/>
-        <w:t xml:space="preserve">клавиатуры могут использовать интересные способы взаимодействия с пользователем, начиная от набора текста непрерывным движением пальцев и заканчивая виртуальным колесом прокрутки, позволяющим выбирать значение, </w:t>
-      </w:r>
-      <w:proofErr w:type="gramStart"/>
-      <w:r>
-        <w:rPr>
-          <w:rFonts w:ascii="Times New Roman" w:hAnsi="Times New Roman" w:cs="Times New Roman"/>
-          <w:sz w:val="28"/>
-          <w:szCs w:val="28"/>
-        </w:rPr>
-        <w:t>например,</w:t>
-      </w:r>
-      <w:proofErr w:type="gramEnd"/>
-      <w:r>
-        <w:rPr>
-          <w:rFonts w:ascii="Times New Roman" w:hAnsi="Times New Roman" w:cs="Times New Roman"/>
-          <w:sz w:val="28"/>
-          <w:szCs w:val="28"/>
-        </w:rPr>
-        <w:t xml:space="preserve"> дату и время, из ограниченного набора элементов.</w:t>
+        <w:t>клавиатуры могут использовать интересные способы взаимодействия с пользователем, начиная от набора текста непрерывным движением пальцев и заканчивая виртуальным колесом прокрутки, позволяющим выбирать значение, например, дату и время, из ограниченного набора элементов.</w:t>
       </w:r>
     </w:p>
     <w:p>
@@ -3232,18 +3137,8 @@
           <w:sz w:val="28"/>
           <w:szCs w:val="28"/>
         </w:rPr>
-        <w:t>.</w:t>
-      </w:r>
-      <w:proofErr w:type="spellStart"/>
-      <w:r>
-        <w:rPr>
-          <w:rFonts w:ascii="Times New Roman" w:hAnsi="Times New Roman" w:cs="Times New Roman"/>
-          <w:sz w:val="28"/>
-          <w:szCs w:val="28"/>
-        </w:rPr>
-        <w:t>com</w:t>
-      </w:r>
-      <w:proofErr w:type="spellEnd"/>
+        <w:t>.com</w:t>
+      </w:r>
       <w:r>
         <w:rPr>
           <w:rFonts w:ascii="Times New Roman" w:hAnsi="Times New Roman" w:cs="Times New Roman"/>
@@ -3346,61 +3241,7 @@
           <w:sz w:val="28"/>
           <w:szCs w:val="28"/>
         </w:rPr>
-        <w:t xml:space="preserve">Ввод жестов с виртуальной клавиатуры позволяет ускорить ввод текста (приложение </w:t>
-      </w:r>
-      <w:proofErr w:type="spellStart"/>
-      <w:r>
-        <w:rPr>
-          <w:rFonts w:ascii="Times New Roman" w:hAnsi="Times New Roman" w:cs="Times New Roman"/>
-          <w:sz w:val="28"/>
-          <w:szCs w:val="28"/>
-        </w:rPr>
-        <w:t>Swype</w:t>
-      </w:r>
-      <w:proofErr w:type="spellEnd"/>
-      <w:r>
-        <w:rPr>
-          <w:rFonts w:ascii="Times New Roman" w:hAnsi="Times New Roman" w:cs="Times New Roman"/>
-          <w:sz w:val="28"/>
-          <w:szCs w:val="28"/>
-        </w:rPr>
-        <w:t xml:space="preserve"> от </w:t>
-      </w:r>
-      <w:proofErr w:type="spellStart"/>
-      <w:r>
-        <w:rPr>
-          <w:rFonts w:ascii="Times New Roman" w:hAnsi="Times New Roman" w:cs="Times New Roman"/>
-          <w:sz w:val="28"/>
-          <w:szCs w:val="28"/>
-        </w:rPr>
-        <w:t>Nuance</w:t>
-      </w:r>
-      <w:proofErr w:type="spellEnd"/>
-      <w:r>
-        <w:rPr>
-          <w:rFonts w:ascii="Times New Roman" w:hAnsi="Times New Roman" w:cs="Times New Roman"/>
-          <w:sz w:val="28"/>
-          <w:szCs w:val="28"/>
-        </w:rPr>
-        <w:t xml:space="preserve"> </w:t>
-      </w:r>
-      <w:proofErr w:type="spellStart"/>
-      <w:r>
-        <w:rPr>
-          <w:rFonts w:ascii="Times New Roman" w:hAnsi="Times New Roman" w:cs="Times New Roman"/>
-          <w:sz w:val="28"/>
-          <w:szCs w:val="28"/>
-        </w:rPr>
-        <w:t>studio</w:t>
-      </w:r>
-      <w:proofErr w:type="spellEnd"/>
-      <w:r>
-        <w:rPr>
-          <w:rFonts w:ascii="Times New Roman" w:hAnsi="Times New Roman" w:cs="Times New Roman"/>
-          <w:sz w:val="28"/>
-          <w:szCs w:val="28"/>
-        </w:rPr>
-        <w:t xml:space="preserve">). Пользователь вводит слово одним движением пальца, которое может остановиться или изменить направление на любом знаке. Дополнительный режим используется наряду со стандартным: пользователь всегда может вернуться к набору текста, нажимая клавиши поочередно </w:t>
+        <w:t xml:space="preserve">Ввод жестов с виртуальной клавиатуры позволяет ускорить ввод текста (приложение Swype от Nuance studio). Пользователь вводит слово одним движением пальца, которое может остановиться или изменить направление на любом знаке. Дополнительный режим используется наряду со стандартным: пользователь всегда может вернуться к набору текста, нажимая клавиши поочередно </w:t>
       </w:r>
       <w:r>
         <w:rPr>
@@ -3465,25 +3306,7 @@
           <w:sz w:val="28"/>
           <w:szCs w:val="28"/>
         </w:rPr>
-        <w:t xml:space="preserve">Некоторые из методов ввода, такие как колесо прокрутки даты и времени в </w:t>
-      </w:r>
-      <w:proofErr w:type="spellStart"/>
-      <w:r>
-        <w:rPr>
-          <w:rFonts w:ascii="Times New Roman" w:hAnsi="Times New Roman" w:cs="Times New Roman"/>
-          <w:sz w:val="28"/>
-          <w:szCs w:val="28"/>
-        </w:rPr>
-        <w:t>Android</w:t>
-      </w:r>
-      <w:proofErr w:type="spellEnd"/>
-      <w:r>
-        <w:rPr>
-          <w:rFonts w:ascii="Times New Roman" w:hAnsi="Times New Roman" w:cs="Times New Roman"/>
-          <w:sz w:val="28"/>
-          <w:szCs w:val="28"/>
-        </w:rPr>
-        <w:t xml:space="preserve">, дополняют сенсорный язык и существуют наряду с ручным вводом. Один щелчок по значению открывает виртуальную клавиатуру или цифровую </w:t>
+        <w:t xml:space="preserve">Некоторые из методов ввода, такие как колесо прокрутки даты и времени в Android, дополняют сенсорный язык и существуют наряду с ручным вводом. Один щелчок по значению открывает виртуальную клавиатуру или цифровую </w:t>
       </w:r>
       <w:r>
         <w:rPr>
@@ -3549,23 +3372,13 @@
           <w:szCs w:val="28"/>
         </w:rPr>
       </w:pPr>
-      <w:proofErr w:type="spellStart"/>
-      <w:r>
-        <w:rPr>
-          <w:rFonts w:ascii="Times New Roman" w:hAnsi="Times New Roman" w:cs="Times New Roman"/>
-          <w:sz w:val="28"/>
-          <w:szCs w:val="28"/>
-        </w:rPr>
-        <w:t>Date</w:t>
-      </w:r>
-      <w:proofErr w:type="spellEnd"/>
-      <w:r>
-        <w:rPr>
-          <w:rFonts w:ascii="Times New Roman" w:hAnsi="Times New Roman" w:cs="Times New Roman"/>
-          <w:sz w:val="28"/>
-          <w:szCs w:val="28"/>
-        </w:rPr>
-        <w:t xml:space="preserve">. </w:t>
+      <w:r>
+        <w:rPr>
+          <w:rFonts w:ascii="Times New Roman" w:hAnsi="Times New Roman" w:cs="Times New Roman"/>
+          <w:sz w:val="28"/>
+          <w:szCs w:val="28"/>
+        </w:rPr>
+        <w:t xml:space="preserve">Date. </w:t>
       </w:r>
       <w:r>
         <w:rPr>
@@ -3581,18 +3394,8 @@
           <w:sz w:val="28"/>
           <w:szCs w:val="28"/>
         </w:rPr>
-        <w:t xml:space="preserve">ввода </w:t>
-      </w:r>
-      <w:proofErr w:type="spellStart"/>
-      <w:r>
-        <w:rPr>
-          <w:rFonts w:ascii="Times New Roman" w:hAnsi="Times New Roman" w:cs="Times New Roman"/>
-          <w:sz w:val="28"/>
-          <w:szCs w:val="28"/>
-        </w:rPr>
-        <w:t>date</w:t>
-      </w:r>
-      <w:proofErr w:type="spellEnd"/>
+        <w:t>ввода date</w:t>
+      </w:r>
       <w:r>
         <w:rPr>
           <w:rFonts w:ascii="Times New Roman" w:hAnsi="Times New Roman" w:cs="Times New Roman"/>
@@ -3629,23 +3432,13 @@
           <w:szCs w:val="28"/>
         </w:rPr>
       </w:pPr>
-      <w:proofErr w:type="spellStart"/>
-      <w:r>
-        <w:rPr>
-          <w:rFonts w:ascii="Times New Roman" w:hAnsi="Times New Roman" w:cs="Times New Roman"/>
-          <w:sz w:val="28"/>
-          <w:szCs w:val="28"/>
-        </w:rPr>
-        <w:t>Email</w:t>
-      </w:r>
-      <w:proofErr w:type="spellEnd"/>
-      <w:r>
-        <w:rPr>
-          <w:rFonts w:ascii="Times New Roman" w:hAnsi="Times New Roman" w:cs="Times New Roman"/>
-          <w:sz w:val="28"/>
-          <w:szCs w:val="28"/>
-        </w:rPr>
-        <w:t xml:space="preserve">. </w:t>
+      <w:r>
+        <w:rPr>
+          <w:rFonts w:ascii="Times New Roman" w:hAnsi="Times New Roman" w:cs="Times New Roman"/>
+          <w:sz w:val="28"/>
+          <w:szCs w:val="28"/>
+        </w:rPr>
+        <w:t xml:space="preserve">Email. </w:t>
       </w:r>
       <w:r>
         <w:rPr>
@@ -3808,23 +3601,13 @@
           <w:szCs w:val="28"/>
         </w:rPr>
       </w:pPr>
-      <w:proofErr w:type="spellStart"/>
-      <w:r>
-        <w:rPr>
-          <w:rFonts w:ascii="Times New Roman" w:hAnsi="Times New Roman" w:cs="Times New Roman"/>
-          <w:sz w:val="28"/>
-          <w:szCs w:val="28"/>
-        </w:rPr>
-        <w:t>Tel</w:t>
-      </w:r>
-      <w:proofErr w:type="spellEnd"/>
-      <w:r>
-        <w:rPr>
-          <w:rFonts w:ascii="Times New Roman" w:hAnsi="Times New Roman" w:cs="Times New Roman"/>
-          <w:sz w:val="28"/>
-          <w:szCs w:val="28"/>
-        </w:rPr>
-        <w:t xml:space="preserve">. </w:t>
+      <w:r>
+        <w:rPr>
+          <w:rFonts w:ascii="Times New Roman" w:hAnsi="Times New Roman" w:cs="Times New Roman"/>
+          <w:sz w:val="28"/>
+          <w:szCs w:val="28"/>
+        </w:rPr>
+        <w:t xml:space="preserve">Tel. </w:t>
       </w:r>
       <w:r>
         <w:rPr>
@@ -3888,18 +3671,8 @@
           <w:sz w:val="28"/>
           <w:szCs w:val="28"/>
         </w:rPr>
-        <w:t xml:space="preserve">ввода </w:t>
-      </w:r>
-      <w:proofErr w:type="spellStart"/>
-      <w:r>
-        <w:rPr>
-          <w:rFonts w:ascii="Times New Roman" w:hAnsi="Times New Roman" w:cs="Times New Roman"/>
-          <w:sz w:val="28"/>
-          <w:szCs w:val="28"/>
-        </w:rPr>
-        <w:t>tel</w:t>
-      </w:r>
-      <w:proofErr w:type="spellEnd"/>
+        <w:t>ввода tel</w:t>
+      </w:r>
       <w:r>
         <w:rPr>
           <w:rFonts w:ascii="Times New Roman" w:hAnsi="Times New Roman" w:cs="Times New Roman"/>
@@ -4029,25 +3802,7 @@
           <w:sz w:val="28"/>
           <w:szCs w:val="28"/>
         </w:rPr>
-        <w:t xml:space="preserve">Существует одна очень хорошая в данном плане клавиатура — Microsoft </w:t>
-      </w:r>
-      <w:proofErr w:type="spellStart"/>
-      <w:r>
-        <w:rPr>
-          <w:rFonts w:ascii="Times New Roman" w:hAnsi="Times New Roman" w:cs="Times New Roman"/>
-          <w:sz w:val="28"/>
-          <w:szCs w:val="28"/>
-        </w:rPr>
-        <w:t>SwiftKey</w:t>
-      </w:r>
-      <w:proofErr w:type="spellEnd"/>
-      <w:r>
-        <w:rPr>
-          <w:rFonts w:ascii="Times New Roman" w:hAnsi="Times New Roman" w:cs="Times New Roman"/>
-          <w:sz w:val="28"/>
-          <w:szCs w:val="28"/>
-        </w:rPr>
-        <w:t>.</w:t>
+        <w:t>Существует одна очень хорошая в данном плане клавиатура — Microsoft SwiftKey.</w:t>
       </w:r>
       <w:r>
         <w:rPr>
@@ -4471,16 +4226,7 @@
           <w:sz w:val="28"/>
           <w:szCs w:val="28"/>
         </w:rPr>
-        <w:t xml:space="preserve"> </w:t>
-      </w:r>
-      <w:proofErr w:type="spellStart"/>
-      <w:r>
-        <w:rPr>
-          <w:rFonts w:ascii="Times New Roman" w:hAnsi="Times New Roman" w:cs="Times New Roman"/>
-          <w:sz w:val="28"/>
-          <w:szCs w:val="28"/>
-        </w:rPr>
-        <w:t>автоисправлени</w:t>
+        <w:t xml:space="preserve"> автоисправлени</w:t>
       </w:r>
       <w:r>
         <w:rPr>
@@ -4490,7 +4236,6 @@
         </w:rPr>
         <w:t>я</w:t>
       </w:r>
-      <w:proofErr w:type="spellEnd"/>
       <w:r>
         <w:rPr>
           <w:rFonts w:ascii="Times New Roman" w:hAnsi="Times New Roman" w:cs="Times New Roman"/>
@@ -4666,25 +4411,7 @@
           <w:sz w:val="28"/>
           <w:szCs w:val="28"/>
         </w:rPr>
-        <w:t xml:space="preserve"> его любимые </w:t>
-      </w:r>
-      <w:proofErr w:type="spellStart"/>
-      <w:r>
-        <w:rPr>
-          <w:rFonts w:ascii="Times New Roman" w:hAnsi="Times New Roman" w:cs="Times New Roman"/>
-          <w:sz w:val="28"/>
-          <w:szCs w:val="28"/>
-        </w:rPr>
-        <w:t>эмотиконы</w:t>
-      </w:r>
-      <w:proofErr w:type="spellEnd"/>
-      <w:r>
-        <w:rPr>
-          <w:rFonts w:ascii="Times New Roman" w:hAnsi="Times New Roman" w:cs="Times New Roman"/>
-          <w:sz w:val="28"/>
-          <w:szCs w:val="28"/>
-        </w:rPr>
-        <w:t xml:space="preserve"> в</w:t>
+        <w:t xml:space="preserve"> его любимые эмотиконы в</w:t>
       </w:r>
       <w:r>
         <w:rPr>
@@ -4923,18 +4650,8 @@
           <w:sz w:val="28"/>
           <w:szCs w:val="28"/>
         </w:rPr>
-        <w:t>Сразу можно сказать, что вышеупомянутые лингвистические сервисы (</w:t>
-      </w:r>
-      <w:proofErr w:type="spellStart"/>
-      <w:r>
-        <w:rPr>
-          <w:rFonts w:ascii="Times New Roman" w:hAnsi="Times New Roman" w:cs="Times New Roman"/>
-          <w:sz w:val="28"/>
-          <w:szCs w:val="28"/>
-        </w:rPr>
-        <w:t>орфокорректор</w:t>
-      </w:r>
-      <w:proofErr w:type="spellEnd"/>
+        <w:t>Сразу можно сказать, что вышеупомянутые лингвистические сервисы (орфокорректор</w:t>
+      </w:r>
       <w:r>
         <w:rPr>
           <w:rFonts w:ascii="Times New Roman" w:hAnsi="Times New Roman" w:cs="Times New Roman"/>
@@ -4957,25 +4674,7 @@
           <w:sz w:val="28"/>
           <w:szCs w:val="28"/>
         </w:rPr>
-        <w:t xml:space="preserve">) стандартная клавиатура не поддерживает. Зато поддерживает сервис </w:t>
-      </w:r>
-      <w:proofErr w:type="spellStart"/>
-      <w:r>
-        <w:rPr>
-          <w:rFonts w:ascii="Times New Roman" w:hAnsi="Times New Roman" w:cs="Times New Roman"/>
-          <w:sz w:val="28"/>
-          <w:szCs w:val="28"/>
-        </w:rPr>
-        <w:t>автодополнения</w:t>
-      </w:r>
-      <w:proofErr w:type="spellEnd"/>
-      <w:r>
-        <w:rPr>
-          <w:rFonts w:ascii="Times New Roman" w:hAnsi="Times New Roman" w:cs="Times New Roman"/>
-          <w:sz w:val="28"/>
-          <w:szCs w:val="28"/>
-        </w:rPr>
-        <w:t>.</w:t>
+        <w:t>) стандартная клавиатура не поддерживает. Зато поддерживает сервис автодополнения.</w:t>
       </w:r>
     </w:p>
     <w:p>
@@ -5057,25 +4756,7 @@
           <w:sz w:val="28"/>
           <w:szCs w:val="28"/>
         </w:rPr>
-        <w:t xml:space="preserve"> 10. Этот вид клавиатур поддерживает не только </w:t>
-      </w:r>
-      <w:proofErr w:type="spellStart"/>
-      <w:r>
-        <w:rPr>
-          <w:rFonts w:ascii="Times New Roman" w:hAnsi="Times New Roman" w:cs="Times New Roman"/>
-          <w:sz w:val="28"/>
-          <w:szCs w:val="28"/>
-        </w:rPr>
-        <w:t>автодополнение</w:t>
-      </w:r>
-      <w:proofErr w:type="spellEnd"/>
-      <w:r>
-        <w:rPr>
-          <w:rFonts w:ascii="Times New Roman" w:hAnsi="Times New Roman" w:cs="Times New Roman"/>
-          <w:sz w:val="28"/>
-          <w:szCs w:val="28"/>
-        </w:rPr>
-        <w:t>, но и предиктивный ввод, и, как и стандартные клавиатуры, не обучаем.</w:t>
+        <w:t xml:space="preserve"> 10. Этот вид клавиатур поддерживает не только автодополнение, но и предиктивный ввод, и, как и стандартные клавиатуры, не обучаем.</w:t>
       </w:r>
     </w:p>
     <w:p>
@@ -5182,7 +4863,6 @@
         </w:rPr>
         <w:t xml:space="preserve"> </w:t>
       </w:r>
-      <w:proofErr w:type="spellStart"/>
       <w:r>
         <w:rPr>
           <w:rFonts w:ascii="Times New Roman" w:hAnsi="Times New Roman" w:cs="Times New Roman"/>
@@ -5191,7 +4871,6 @@
         </w:rPr>
         <w:t>орфокорректором</w:t>
       </w:r>
-      <w:proofErr w:type="spellEnd"/>
       <w:r>
         <w:rPr>
           <w:rFonts w:ascii="Times New Roman" w:hAnsi="Times New Roman" w:cs="Times New Roman"/>
@@ -5504,7 +5183,79 @@
           <w:sz w:val="28"/>
           <w:szCs w:val="28"/>
         </w:rPr>
-        <w:t>Должна обучаться под конкретного пользователя, анализируя его набор текста и его использование рекомендаций, предложенных клавиатурой.</w:t>
+        <w:t>Должна обучаться под конкретного пользователя, анализируя его набор текста и его использование рекомендаций, предложенных клавиатурой</w:t>
+      </w:r>
+      <w:r>
+        <w:rPr>
+          <w:rFonts w:ascii="Times New Roman" w:hAnsi="Times New Roman" w:cs="Times New Roman"/>
+          <w:sz w:val="28"/>
+          <w:szCs w:val="28"/>
+        </w:rPr>
+        <w:t>;</w:t>
+      </w:r>
+    </w:p>
+    <w:p>
+      <w:pPr>
+        <w:pStyle w:val="a9"/>
+        <w:numPr>
+          <w:ilvl w:val="0"/>
+          <w:numId w:val="6"/>
+        </w:numPr>
+        <w:spacing w:after="0" w:line="360" w:lineRule="auto"/>
+        <w:jc w:val="both"/>
+        <w:rPr>
+          <w:rFonts w:ascii="Times New Roman" w:hAnsi="Times New Roman" w:cs="Times New Roman"/>
+          <w:sz w:val="28"/>
+          <w:szCs w:val="28"/>
+        </w:rPr>
+      </w:pPr>
+      <w:r>
+        <w:rPr>
+          <w:rFonts w:ascii="Times New Roman" w:hAnsi="Times New Roman" w:cs="Times New Roman"/>
+          <w:sz w:val="28"/>
+          <w:szCs w:val="28"/>
+        </w:rPr>
+        <w:t>Должна иметься в</w:t>
+      </w:r>
+      <w:r>
+        <w:rPr>
+          <w:rFonts w:ascii="Times New Roman" w:hAnsi="Times New Roman" w:cs="Times New Roman"/>
+          <w:sz w:val="28"/>
+          <w:szCs w:val="28"/>
+        </w:rPr>
+        <w:t xml:space="preserve">озможность менять в настройках приложения цвет, шрифт и раскладку (поддержка </w:t>
+      </w:r>
+      <w:r>
+        <w:rPr>
+          <w:rFonts w:ascii="Times New Roman" w:hAnsi="Times New Roman" w:cs="Times New Roman"/>
+          <w:sz w:val="28"/>
+          <w:szCs w:val="28"/>
+        </w:rPr>
+        <w:t>русскоязычно</w:t>
+      </w:r>
+      <w:r>
+        <w:rPr>
+          <w:rFonts w:ascii="Times New Roman" w:hAnsi="Times New Roman" w:cs="Times New Roman"/>
+          <w:sz w:val="28"/>
+          <w:szCs w:val="28"/>
+        </w:rPr>
+        <w:t>й и англоязычной</w:t>
+      </w:r>
+      <w:r>
+        <w:rPr>
+          <w:rFonts w:ascii="Times New Roman" w:hAnsi="Times New Roman" w:cs="Times New Roman"/>
+          <w:sz w:val="28"/>
+          <w:szCs w:val="28"/>
+        </w:rPr>
+        <w:t xml:space="preserve"> </w:t>
+      </w:r>
+      <w:r>
+        <w:rPr>
+          <w:rFonts w:ascii="Times New Roman" w:hAnsi="Times New Roman" w:cs="Times New Roman"/>
+          <w:sz w:val="28"/>
+          <w:szCs w:val="28"/>
+        </w:rPr>
+        <w:t>раскладок) у клавиатуры.</w:t>
       </w:r>
     </w:p>
     <w:p>
@@ -5524,7 +5275,32 @@
           <w:sz w:val="28"/>
           <w:szCs w:val="28"/>
         </w:rPr>
-        <w:t>Данные о словах и необходимая информация о пользователях должны храниться в базе данных, причем пароли пользователей в целях безопасности должны храниться в виде хэша. Вся информация, используемая приложением, должна храниться в структурированном виде.</w:t>
+        <w:t>Данные о словах и необходимая информация о пользователях должны храниться в баз</w:t>
+      </w:r>
+      <w:r>
+        <w:rPr>
+          <w:rFonts w:ascii="Times New Roman" w:hAnsi="Times New Roman" w:cs="Times New Roman"/>
+          <w:sz w:val="28"/>
+          <w:szCs w:val="28"/>
+        </w:rPr>
+        <w:t>ах</w:t>
+      </w:r>
+      <w:r>
+        <w:rPr>
+          <w:rFonts w:ascii="Times New Roman" w:hAnsi="Times New Roman" w:cs="Times New Roman"/>
+          <w:sz w:val="28"/>
+          <w:szCs w:val="28"/>
+        </w:rPr>
+        <w:t xml:space="preserve"> данных, причем пароли пользователей в целях безопасности должны храниться в виде хэша. Вся информация, используемая приложением, </w:t>
+      </w:r>
+      <w:r>
+        <w:rPr>
+          <w:rFonts w:ascii="Times New Roman" w:hAnsi="Times New Roman" w:cs="Times New Roman"/>
+          <w:sz w:val="28"/>
+          <w:szCs w:val="28"/>
+        </w:rPr>
+        <w:lastRenderedPageBreak/>
+        <w:t>должна храниться в структурированном виде.</w:t>
       </w:r>
     </w:p>
     <w:p>
@@ -5544,16 +5320,7 @@
           <w:sz w:val="28"/>
           <w:szCs w:val="28"/>
         </w:rPr>
-        <w:t xml:space="preserve">Далее обозначены требования к компонентам аппаратного и программного обеспечения, на которых развертывается программная </w:t>
-      </w:r>
-      <w:r>
-        <w:rPr>
-          <w:rFonts w:ascii="Times New Roman" w:hAnsi="Times New Roman" w:cs="Times New Roman"/>
-          <w:sz w:val="28"/>
-          <w:szCs w:val="28"/>
-        </w:rPr>
-        <w:lastRenderedPageBreak/>
-        <w:t>реализация экранной клавиатуры:</w:t>
+        <w:t>Далее обозначены требования к компонентам аппаратного и программного обеспечения, на которых развертывается программная реализация экранной клавиатуры:</w:t>
       </w:r>
     </w:p>
     <w:p>
@@ -6052,9 +5819,18 @@
           <w:sz w:val="28"/>
           <w:szCs w:val="28"/>
         </w:rPr>
-        <w:t xml:space="preserve"> приложения будет разработана на языке программирования Java с использованием </w:t>
-      </w:r>
-      <w:proofErr w:type="spellStart"/>
+        <w:t xml:space="preserve"> приложения будет разработана на языке программирования Java с использованием фрэймворка Spring.</w:t>
+      </w:r>
+    </w:p>
+    <w:p>
+      <w:pPr>
+        <w:spacing w:line="360" w:lineRule="auto"/>
+        <w:ind w:firstLine="708"/>
+        <w:jc w:val="both"/>
+        <w:rPr>
+          <w:rFonts w:ascii="Times New Roman" w:hAnsi="Times New Roman" w:cs="Times New Roman"/>
+        </w:rPr>
+      </w:pPr>
       <w:r>
         <w:rPr>
           <w:rStyle w:val="qowt-font2-timesnewroman"/>
@@ -6062,9 +5838,20 @@
           <w:sz w:val="28"/>
           <w:szCs w:val="28"/>
         </w:rPr>
-        <w:t>фрэймворка</w:t>
-      </w:r>
-      <w:proofErr w:type="spellEnd"/>
+        <w:t>Для взаимодействия с сервером выбрана СУБД PostgreSQL.</w:t>
+      </w:r>
+    </w:p>
+    <w:p>
+      <w:pPr>
+        <w:spacing w:line="360" w:lineRule="auto"/>
+        <w:ind w:firstLine="708"/>
+        <w:jc w:val="both"/>
+        <w:rPr>
+          <w:rFonts w:ascii="Times New Roman" w:hAnsi="Times New Roman" w:cs="Times New Roman"/>
+          <w:sz w:val="28"/>
+          <w:szCs w:val="28"/>
+        </w:rPr>
+      </w:pPr>
       <w:r>
         <w:rPr>
           <w:rStyle w:val="qowt-font2-timesnewroman"/>
@@ -6072,7 +5859,109 @@
           <w:sz w:val="28"/>
           <w:szCs w:val="28"/>
         </w:rPr>
-        <w:t xml:space="preserve"> Spring.</w:t>
+        <w:t>Клиентская часть будет также разработана на языке программирования Java и на локальном уровне будет обмениваться данными с СУБД SQLite. Чтобы взаимодействовать с сервером посредством отправки к нему запросов, а также для преобразования данных в формат JSON и обратно, клиент</w:t>
+      </w:r>
+      <w:r>
+        <w:rPr>
+          <w:rStyle w:val="qowt-font2-timesnewroman"/>
+          <w:rFonts w:ascii="Times New Roman" w:hAnsi="Times New Roman" w:cs="Times New Roman"/>
+          <w:sz w:val="28"/>
+          <w:szCs w:val="28"/>
+        </w:rPr>
+        <w:t>ская часть</w:t>
+      </w:r>
+      <w:r>
+        <w:rPr>
+          <w:rStyle w:val="qowt-font2-timesnewroman"/>
+          <w:rFonts w:ascii="Times New Roman" w:hAnsi="Times New Roman" w:cs="Times New Roman"/>
+          <w:sz w:val="28"/>
+          <w:szCs w:val="28"/>
+        </w:rPr>
+        <w:t xml:space="preserve"> будет использовать </w:t>
+      </w:r>
+      <w:r>
+        <w:rPr>
+          <w:rStyle w:val="qowt-font2-timesnewroman"/>
+          <w:rFonts w:ascii="Times New Roman" w:hAnsi="Times New Roman" w:cs="Times New Roman"/>
+          <w:sz w:val="28"/>
+          <w:szCs w:val="28"/>
+          <w:lang w:val="en-US"/>
+        </w:rPr>
+        <w:t>REST</w:t>
+      </w:r>
+      <w:r>
+        <w:rPr>
+          <w:rStyle w:val="qowt-font2-timesnewroman"/>
+          <w:rFonts w:ascii="Times New Roman" w:hAnsi="Times New Roman" w:cs="Times New Roman"/>
+          <w:sz w:val="28"/>
+          <w:szCs w:val="28"/>
+        </w:rPr>
+        <w:t>-</w:t>
+      </w:r>
+      <w:r>
+        <w:rPr>
+          <w:rStyle w:val="qowt-font2-timesnewroman"/>
+          <w:rFonts w:ascii="Times New Roman" w:hAnsi="Times New Roman" w:cs="Times New Roman"/>
+          <w:sz w:val="28"/>
+          <w:szCs w:val="28"/>
+        </w:rPr>
+        <w:t xml:space="preserve">клиент для </w:t>
+      </w:r>
+      <w:r>
+        <w:rPr>
+          <w:rStyle w:val="qowt-font2-timesnewroman"/>
+          <w:rFonts w:ascii="Times New Roman" w:hAnsi="Times New Roman" w:cs="Times New Roman"/>
+          <w:sz w:val="28"/>
+          <w:szCs w:val="28"/>
+          <w:lang w:val="en-US"/>
+        </w:rPr>
+        <w:t>Android</w:t>
+      </w:r>
+      <w:r>
+        <w:rPr>
+          <w:rStyle w:val="qowt-font2-timesnewroman"/>
+          <w:rFonts w:ascii="Times New Roman" w:hAnsi="Times New Roman" w:cs="Times New Roman"/>
+          <w:sz w:val="28"/>
+          <w:szCs w:val="28"/>
+        </w:rPr>
+        <w:t xml:space="preserve"> </w:t>
+      </w:r>
+      <w:r>
+        <w:rPr>
+          <w:rStyle w:val="qowt-font2-timesnewroman"/>
+          <w:rFonts w:ascii="Times New Roman" w:hAnsi="Times New Roman" w:cs="Times New Roman"/>
+          <w:sz w:val="28"/>
+          <w:szCs w:val="28"/>
+        </w:rPr>
+        <w:t xml:space="preserve">и </w:t>
+      </w:r>
+      <w:r>
+        <w:rPr>
+          <w:rStyle w:val="qowt-font2-timesnewroman"/>
+          <w:rFonts w:ascii="Times New Roman" w:hAnsi="Times New Roman" w:cs="Times New Roman"/>
+          <w:sz w:val="28"/>
+          <w:szCs w:val="28"/>
+          <w:lang w:val="en-US"/>
+        </w:rPr>
+        <w:t>Java</w:t>
+      </w:r>
+      <w:r>
+        <w:rPr>
+          <w:rStyle w:val="qowt-font2-timesnewroman"/>
+          <w:rFonts w:ascii="Times New Roman" w:hAnsi="Times New Roman" w:cs="Times New Roman"/>
+          <w:sz w:val="28"/>
+          <w:szCs w:val="28"/>
+        </w:rPr>
+        <w:t xml:space="preserve"> под названием </w:t>
+      </w:r>
+      <w:r>
+        <w:rPr>
+          <w:rStyle w:val="qowt-font2-timesnewroman"/>
+          <w:rFonts w:ascii="Times New Roman" w:hAnsi="Times New Roman" w:cs="Times New Roman"/>
+          <w:sz w:val="28"/>
+          <w:szCs w:val="28"/>
+        </w:rPr>
+        <w:t>Retrofit.</w:t>
       </w:r>
     </w:p>
     <w:p>
@@ -6082,211 +5971,26 @@
         <w:jc w:val="both"/>
         <w:rPr>
           <w:rFonts w:ascii="Times New Roman" w:hAnsi="Times New Roman" w:cs="Times New Roman"/>
-        </w:rPr>
-      </w:pPr>
-      <w:r>
-        <w:rPr>
-          <w:rStyle w:val="qowt-font2-timesnewroman"/>
-          <w:rFonts w:ascii="Times New Roman" w:hAnsi="Times New Roman" w:cs="Times New Roman"/>
-          <w:sz w:val="28"/>
-          <w:szCs w:val="28"/>
-        </w:rPr>
-        <w:t xml:space="preserve">Для взаимодействия с сервером выбрана СУБД </w:t>
-      </w:r>
-      <w:proofErr w:type="spellStart"/>
-      <w:r>
-        <w:rPr>
-          <w:rStyle w:val="qowt-font2-timesnewroman"/>
-          <w:rFonts w:ascii="Times New Roman" w:hAnsi="Times New Roman" w:cs="Times New Roman"/>
-          <w:sz w:val="28"/>
-          <w:szCs w:val="28"/>
-        </w:rPr>
-        <w:t>PostgreSQL</w:t>
-      </w:r>
-      <w:proofErr w:type="spellEnd"/>
-      <w:r>
-        <w:rPr>
-          <w:rStyle w:val="qowt-font2-timesnewroman"/>
-          <w:rFonts w:ascii="Times New Roman" w:hAnsi="Times New Roman" w:cs="Times New Roman"/>
-          <w:sz w:val="28"/>
-          <w:szCs w:val="28"/>
-        </w:rPr>
-        <w:t>.</w:t>
-      </w:r>
-    </w:p>
-    <w:p>
-      <w:pPr>
-        <w:spacing w:line="360" w:lineRule="auto"/>
-        <w:ind w:firstLine="708"/>
-        <w:jc w:val="both"/>
-        <w:rPr>
-          <w:rFonts w:ascii="Times New Roman" w:hAnsi="Times New Roman" w:cs="Times New Roman"/>
-          <w:sz w:val="28"/>
-          <w:szCs w:val="28"/>
-          <w:lang w:val="en-US"/>
-        </w:rPr>
-      </w:pPr>
-      <w:r>
-        <w:rPr>
-          <w:rStyle w:val="qowt-font2-timesnewroman"/>
-          <w:rFonts w:ascii="Times New Roman" w:hAnsi="Times New Roman" w:cs="Times New Roman"/>
-          <w:sz w:val="28"/>
-          <w:szCs w:val="28"/>
-        </w:rPr>
-        <w:t xml:space="preserve">Клиентская часть будет также разработана на языке программирования Java и на локальном уровне будет обмениваться данными с СУБД </w:t>
-      </w:r>
-      <w:proofErr w:type="spellStart"/>
-      <w:r>
-        <w:rPr>
-          <w:rStyle w:val="qowt-font2-timesnewroman"/>
-          <w:rFonts w:ascii="Times New Roman" w:hAnsi="Times New Roman" w:cs="Times New Roman"/>
-          <w:sz w:val="28"/>
-          <w:szCs w:val="28"/>
-        </w:rPr>
-        <w:t>SQLite</w:t>
-      </w:r>
-      <w:proofErr w:type="spellEnd"/>
-      <w:r>
-        <w:rPr>
-          <w:rStyle w:val="qowt-font2-timesnewroman"/>
-          <w:rFonts w:ascii="Times New Roman" w:hAnsi="Times New Roman" w:cs="Times New Roman"/>
-          <w:sz w:val="28"/>
-          <w:szCs w:val="28"/>
-        </w:rPr>
-        <w:t>. Чтобы взаимодействовать с сервером посредством отправки к нему запросов, а также для преобразования данных в формат JSON и обратно, клиент</w:t>
-      </w:r>
-      <w:r>
-        <w:rPr>
-          <w:rStyle w:val="qowt-font2-timesnewroman"/>
-          <w:rFonts w:ascii="Times New Roman" w:hAnsi="Times New Roman" w:cs="Times New Roman"/>
-          <w:sz w:val="28"/>
-          <w:szCs w:val="28"/>
-        </w:rPr>
-        <w:t>ская часть</w:t>
-      </w:r>
-      <w:r>
-        <w:rPr>
-          <w:rStyle w:val="qowt-font2-timesnewroman"/>
-          <w:rFonts w:ascii="Times New Roman" w:hAnsi="Times New Roman" w:cs="Times New Roman"/>
-          <w:sz w:val="28"/>
-          <w:szCs w:val="28"/>
-        </w:rPr>
-        <w:t xml:space="preserve"> будет использовать </w:t>
-      </w:r>
-      <w:r>
-        <w:rPr>
-          <w:rStyle w:val="qowt-font2-timesnewroman"/>
-          <w:rFonts w:ascii="Times New Roman" w:hAnsi="Times New Roman" w:cs="Times New Roman"/>
-          <w:sz w:val="28"/>
-          <w:szCs w:val="28"/>
-          <w:lang w:val="en-US"/>
-        </w:rPr>
-        <w:t>REST</w:t>
-      </w:r>
-      <w:r>
-        <w:rPr>
-          <w:rStyle w:val="qowt-font2-timesnewroman"/>
-          <w:rFonts w:ascii="Times New Roman" w:hAnsi="Times New Roman" w:cs="Times New Roman"/>
-          <w:sz w:val="28"/>
-          <w:szCs w:val="28"/>
-        </w:rPr>
-        <w:t>-</w:t>
-      </w:r>
-      <w:r>
-        <w:rPr>
-          <w:rStyle w:val="qowt-font2-timesnewroman"/>
-          <w:rFonts w:ascii="Times New Roman" w:hAnsi="Times New Roman" w:cs="Times New Roman"/>
-          <w:sz w:val="28"/>
-          <w:szCs w:val="28"/>
-        </w:rPr>
-        <w:t xml:space="preserve">клиент для </w:t>
-      </w:r>
-      <w:r>
-        <w:rPr>
-          <w:rStyle w:val="qowt-font2-timesnewroman"/>
-          <w:rFonts w:ascii="Times New Roman" w:hAnsi="Times New Roman" w:cs="Times New Roman"/>
-          <w:sz w:val="28"/>
-          <w:szCs w:val="28"/>
-          <w:lang w:val="en-US"/>
-        </w:rPr>
-        <w:t>Android</w:t>
-      </w:r>
-      <w:r>
-        <w:rPr>
-          <w:rStyle w:val="qowt-font2-timesnewroman"/>
-          <w:rFonts w:ascii="Times New Roman" w:hAnsi="Times New Roman" w:cs="Times New Roman"/>
-          <w:sz w:val="28"/>
-          <w:szCs w:val="28"/>
-        </w:rPr>
-        <w:t xml:space="preserve"> </w:t>
-      </w:r>
-      <w:r>
-        <w:rPr>
-          <w:rStyle w:val="qowt-font2-timesnewroman"/>
-          <w:rFonts w:ascii="Times New Roman" w:hAnsi="Times New Roman" w:cs="Times New Roman"/>
-          <w:sz w:val="28"/>
-          <w:szCs w:val="28"/>
-        </w:rPr>
-        <w:t xml:space="preserve">и </w:t>
-      </w:r>
-      <w:r>
-        <w:rPr>
-          <w:rStyle w:val="qowt-font2-timesnewroman"/>
-          <w:rFonts w:ascii="Times New Roman" w:hAnsi="Times New Roman" w:cs="Times New Roman"/>
-          <w:sz w:val="28"/>
-          <w:szCs w:val="28"/>
-          <w:lang w:val="en-US"/>
-        </w:rPr>
-        <w:t>Java</w:t>
-      </w:r>
-      <w:r>
-        <w:rPr>
-          <w:rStyle w:val="qowt-font2-timesnewroman"/>
-          <w:rFonts w:ascii="Times New Roman" w:hAnsi="Times New Roman" w:cs="Times New Roman"/>
-          <w:sz w:val="28"/>
-          <w:szCs w:val="28"/>
-        </w:rPr>
-        <w:t xml:space="preserve"> под названием </w:t>
-      </w:r>
-      <w:proofErr w:type="spellStart"/>
-      <w:r>
-        <w:rPr>
-          <w:rStyle w:val="qowt-font2-timesnewroman"/>
-          <w:rFonts w:ascii="Times New Roman" w:hAnsi="Times New Roman" w:cs="Times New Roman"/>
-          <w:sz w:val="28"/>
-          <w:szCs w:val="28"/>
-        </w:rPr>
-        <w:t>Retrofit</w:t>
-      </w:r>
-      <w:proofErr w:type="spellEnd"/>
-      <w:r>
-        <w:rPr>
-          <w:rStyle w:val="qowt-font2-timesnewroman"/>
-          <w:rFonts w:ascii="Times New Roman" w:hAnsi="Times New Roman" w:cs="Times New Roman"/>
-          <w:sz w:val="28"/>
-          <w:szCs w:val="28"/>
-        </w:rPr>
-        <w:t>.</w:t>
-      </w:r>
-    </w:p>
-    <w:p>
-      <w:pPr>
-        <w:spacing w:line="360" w:lineRule="auto"/>
-        <w:ind w:firstLine="708"/>
-        <w:jc w:val="both"/>
-        <w:rPr>
-          <w:rFonts w:ascii="Times New Roman" w:hAnsi="Times New Roman" w:cs="Times New Roman"/>
-          <w:sz w:val="28"/>
-          <w:szCs w:val="28"/>
-        </w:rPr>
-      </w:pPr>
-      <w:r>
-        <w:rPr>
-          <w:rFonts w:ascii="Times New Roman" w:hAnsi="Times New Roman" w:cs="Times New Roman"/>
-          <w:sz w:val="28"/>
-          <w:szCs w:val="28"/>
-        </w:rPr>
-        <w:t>Интерфейс приложения должен быть удобен для конечного пользователя, который отвечает следующим требованиям:</w:t>
+          <w:sz w:val="28"/>
+          <w:szCs w:val="28"/>
+        </w:rPr>
+      </w:pPr>
+      <w:r>
+        <w:rPr>
+          <w:rFonts w:ascii="Times New Roman" w:hAnsi="Times New Roman" w:cs="Times New Roman"/>
+          <w:sz w:val="28"/>
+          <w:szCs w:val="28"/>
+        </w:rPr>
+        <w:t xml:space="preserve">Интерфейс приложения должен быть удобен для конечного </w:t>
+      </w:r>
+      <w:r>
+        <w:rPr>
+          <w:rFonts w:ascii="Times New Roman" w:hAnsi="Times New Roman" w:cs="Times New Roman"/>
+          <w:sz w:val="28"/>
+          <w:szCs w:val="28"/>
+        </w:rPr>
+        <w:lastRenderedPageBreak/>
+        <w:t>пользователя, который отвечает следующим требованиям:</w:t>
       </w:r>
     </w:p>
     <w:p>
@@ -6334,7 +6038,6 @@
           <w:sz w:val="28"/>
           <w:szCs w:val="28"/>
         </w:rPr>
-        <w:lastRenderedPageBreak/>
         <w:t>Использование русскоязычно</w:t>
       </w:r>
       <w:r>
@@ -6407,83 +6110,8 @@
           <w:sz w:val="28"/>
           <w:szCs w:val="28"/>
         </w:rPr>
-        <w:t>;</w:t>
-      </w:r>
-    </w:p>
-    <w:p>
-      <w:pPr>
-        <w:pStyle w:val="a9"/>
-        <w:numPr>
-          <w:ilvl w:val="0"/>
-          <w:numId w:val="7"/>
-        </w:numPr>
-        <w:spacing w:after="0" w:line="360" w:lineRule="auto"/>
-        <w:jc w:val="both"/>
-        <w:rPr>
-          <w:rFonts w:ascii="Times New Roman" w:hAnsi="Times New Roman" w:cs="Times New Roman"/>
-          <w:sz w:val="28"/>
-          <w:szCs w:val="28"/>
-        </w:rPr>
-      </w:pPr>
-      <w:r>
-        <w:rPr>
-          <w:rFonts w:ascii="Times New Roman" w:hAnsi="Times New Roman" w:cs="Times New Roman"/>
-          <w:sz w:val="28"/>
-          <w:szCs w:val="28"/>
-        </w:rPr>
-        <w:t xml:space="preserve">Возможность менять в настройках приложения цвет, шрифт и раскладку (поддержка </w:t>
-      </w:r>
-      <w:r>
-        <w:rPr>
-          <w:rFonts w:ascii="Times New Roman" w:hAnsi="Times New Roman" w:cs="Times New Roman"/>
-          <w:sz w:val="28"/>
-          <w:szCs w:val="28"/>
-        </w:rPr>
-        <w:t>русскоязычно</w:t>
-      </w:r>
-      <w:r>
-        <w:rPr>
-          <w:rFonts w:ascii="Times New Roman" w:hAnsi="Times New Roman" w:cs="Times New Roman"/>
-          <w:sz w:val="28"/>
-          <w:szCs w:val="28"/>
-        </w:rPr>
-        <w:t>й и англоязычной</w:t>
-      </w:r>
-      <w:r>
-        <w:rPr>
-          <w:rFonts w:ascii="Times New Roman" w:hAnsi="Times New Roman" w:cs="Times New Roman"/>
-          <w:sz w:val="28"/>
-          <w:szCs w:val="28"/>
-        </w:rPr>
-        <w:t xml:space="preserve"> </w:t>
-      </w:r>
-      <w:r>
-        <w:rPr>
-          <w:rFonts w:ascii="Times New Roman" w:hAnsi="Times New Roman" w:cs="Times New Roman"/>
-          <w:sz w:val="28"/>
-          <w:szCs w:val="28"/>
-        </w:rPr>
-        <w:t>раскладок</w:t>
-      </w:r>
-      <w:r>
-        <w:rPr>
-          <w:rFonts w:ascii="Times New Roman" w:hAnsi="Times New Roman" w:cs="Times New Roman"/>
-          <w:sz w:val="28"/>
-          <w:szCs w:val="28"/>
-        </w:rPr>
-        <w:t>) у клавиатуры.</w:t>
-      </w:r>
-    </w:p>
-    <w:p>
-      <w:pPr>
-        <w:spacing w:line="360" w:lineRule="auto"/>
-        <w:jc w:val="both"/>
-        <w:rPr>
-          <w:rFonts w:ascii="Times New Roman" w:hAnsi="Times New Roman" w:cs="Times New Roman"/>
-          <w:sz w:val="28"/>
-          <w:szCs w:val="28"/>
-        </w:rPr>
-      </w:pPr>
+        <w:t>.</w:t>
+      </w:r>
     </w:p>
     <w:sectPr>
       <w:footerReference w:type="default" r:id="rId8"/>

</xml_diff>

<commit_message>
update pptx vkr and docx vkr in 1.2
</commit_message>
<xml_diff>
--- a/Фархетдинов - ВКР.docx
+++ b/Фархетдинов - ВКР.docx
@@ -2436,7 +2436,15 @@
           <w:sz w:val="28"/>
           <w:szCs w:val="28"/>
         </w:rPr>
-        <w:t xml:space="preserve">Автодополнение — </w:t>
+        <w:t>Д</w:t>
+      </w:r>
+      <w:r>
+        <w:rPr>
+          <w:rFonts w:ascii="Times New Roman" w:hAnsi="Times New Roman" w:cs="Times New Roman"/>
+          <w:sz w:val="28"/>
+          <w:szCs w:val="28"/>
+        </w:rPr>
+        <w:t xml:space="preserve">ополнение — </w:t>
       </w:r>
       <w:r>
         <w:rPr>
@@ -2728,7 +2736,71 @@
           <w:sz w:val="28"/>
           <w:szCs w:val="28"/>
         </w:rPr>
-        <w:t xml:space="preserve">а </w:t>
+        <w:t>а именно —</w:t>
+      </w:r>
+      <w:r>
+        <w:rPr>
+          <w:rFonts w:ascii="Times New Roman" w:hAnsi="Times New Roman" w:cs="Times New Roman"/>
+          <w:sz w:val="28"/>
+          <w:szCs w:val="28"/>
+        </w:rPr>
+        <w:t xml:space="preserve"> </w:t>
+      </w:r>
+      <w:r>
+        <w:rPr>
+          <w:rFonts w:ascii="Times New Roman" w:hAnsi="Times New Roman" w:cs="Times New Roman"/>
+          <w:sz w:val="28"/>
+          <w:szCs w:val="28"/>
+        </w:rPr>
+        <w:t>ПО</w:t>
+      </w:r>
+      <w:r>
+        <w:rPr>
+          <w:rFonts w:ascii="Times New Roman" w:hAnsi="Times New Roman" w:cs="Times New Roman"/>
+          <w:sz w:val="28"/>
+          <w:szCs w:val="28"/>
+        </w:rPr>
+        <w:t xml:space="preserve"> 8-pen, </w:t>
+      </w:r>
+      <w:r>
+        <w:rPr>
+          <w:rFonts w:ascii="Times New Roman" w:hAnsi="Times New Roman" w:cs="Times New Roman"/>
+          <w:sz w:val="28"/>
+          <w:szCs w:val="28"/>
+        </w:rPr>
+        <w:t>являющееся виртуальной клавиатурой</w:t>
+      </w:r>
+      <w:r>
+        <w:rPr>
+          <w:rFonts w:ascii="Times New Roman" w:hAnsi="Times New Roman" w:cs="Times New Roman"/>
+          <w:sz w:val="28"/>
+          <w:szCs w:val="28"/>
+        </w:rPr>
+        <w:t>.</w:t>
+      </w:r>
+      <w:r>
+        <w:rPr>
+          <w:rFonts w:ascii="Times New Roman" w:hAnsi="Times New Roman" w:cs="Times New Roman"/>
+          <w:sz w:val="28"/>
+          <w:szCs w:val="28"/>
+        </w:rPr>
+        <w:t xml:space="preserve"> ПО </w:t>
+      </w:r>
+      <w:r>
+        <w:rPr>
+          <w:rFonts w:ascii="Times New Roman" w:hAnsi="Times New Roman" w:cs="Times New Roman"/>
+          <w:sz w:val="28"/>
+          <w:szCs w:val="28"/>
+        </w:rPr>
+        <w:t xml:space="preserve">8pen </w:t>
+      </w:r>
+      <w:r>
+        <w:rPr>
+          <w:rFonts w:ascii="Times New Roman" w:hAnsi="Times New Roman" w:cs="Times New Roman"/>
+          <w:sz w:val="28"/>
+          <w:szCs w:val="28"/>
+        </w:rPr>
+        <w:t xml:space="preserve">имеет </w:t>
       </w:r>
       <w:r>
         <w:rPr>
@@ -2737,7 +2809,23 @@
           <w:szCs w:val="28"/>
         </w:rPr>
         <w:lastRenderedPageBreak/>
-        <w:t>именно —</w:t>
+        <w:t>достаточно сильные расхождения от обычных клавиатур в плане организации кнопок — выглядит как «икс»</w:t>
+      </w:r>
+      <w:r>
+        <w:rPr>
+          <w:rFonts w:ascii="Times New Roman" w:hAnsi="Times New Roman" w:cs="Times New Roman"/>
+          <w:sz w:val="28"/>
+          <w:szCs w:val="28"/>
+        </w:rPr>
+        <w:t xml:space="preserve">, </w:t>
+      </w:r>
+      <w:r>
+        <w:rPr>
+          <w:rFonts w:ascii="Times New Roman" w:hAnsi="Times New Roman" w:cs="Times New Roman"/>
+          <w:sz w:val="28"/>
+          <w:szCs w:val="28"/>
+        </w:rPr>
+        <w:t>вдоль линий которого расположены буквы от центра «икса» до края по убыванию частоты встречаемости, а в центре «икса» расположена большая точка черного цвета.</w:t>
       </w:r>
       <w:r>
         <w:rPr>
@@ -2753,55 +2841,48 @@
           <w:sz w:val="28"/>
           <w:szCs w:val="28"/>
         </w:rPr>
-        <w:t>ПО</w:t>
-      </w:r>
-      <w:r>
-        <w:rPr>
-          <w:rFonts w:ascii="Times New Roman" w:hAnsi="Times New Roman" w:cs="Times New Roman"/>
-          <w:sz w:val="28"/>
-          <w:szCs w:val="28"/>
-        </w:rPr>
-        <w:t xml:space="preserve"> 8-pen, </w:t>
-      </w:r>
-      <w:r>
-        <w:rPr>
-          <w:rFonts w:ascii="Times New Roman" w:hAnsi="Times New Roman" w:cs="Times New Roman"/>
-          <w:sz w:val="28"/>
-          <w:szCs w:val="28"/>
-        </w:rPr>
-        <w:t>являющееся виртуальной клавиатурой</w:t>
-      </w:r>
-      <w:r>
-        <w:rPr>
-          <w:rFonts w:ascii="Times New Roman" w:hAnsi="Times New Roman" w:cs="Times New Roman"/>
-          <w:sz w:val="28"/>
-          <w:szCs w:val="28"/>
-        </w:rPr>
-        <w:t>.</w:t>
-      </w:r>
-      <w:r>
-        <w:rPr>
-          <w:rFonts w:ascii="Times New Roman" w:hAnsi="Times New Roman" w:cs="Times New Roman"/>
-          <w:sz w:val="28"/>
-          <w:szCs w:val="28"/>
-        </w:rPr>
-        <w:t xml:space="preserve"> ПО </w:t>
-      </w:r>
-      <w:r>
-        <w:rPr>
-          <w:rFonts w:ascii="Times New Roman" w:hAnsi="Times New Roman" w:cs="Times New Roman"/>
-          <w:sz w:val="28"/>
-          <w:szCs w:val="28"/>
-        </w:rPr>
-        <w:t xml:space="preserve">8pen </w:t>
-      </w:r>
-      <w:r>
-        <w:rPr>
-          <w:rFonts w:ascii="Times New Roman" w:hAnsi="Times New Roman" w:cs="Times New Roman"/>
-          <w:sz w:val="28"/>
-          <w:szCs w:val="28"/>
-        </w:rPr>
-        <w:t>имеет достаточно сильные расхождения от обычных клавиатур в плане организации кнопок — выглядит как «икс»</w:t>
+        <w:t>По углам расположены такие кнопки, как</w:t>
+      </w:r>
+      <w:r>
+        <w:rPr>
+          <w:rFonts w:ascii="Times New Roman" w:hAnsi="Times New Roman" w:cs="Times New Roman"/>
+          <w:sz w:val="28"/>
+          <w:szCs w:val="28"/>
+        </w:rPr>
+        <w:t xml:space="preserve"> </w:t>
+      </w:r>
+      <w:r>
+        <w:rPr>
+          <w:rFonts w:ascii="Times New Roman" w:hAnsi="Times New Roman" w:cs="Times New Roman"/>
+          <w:sz w:val="28"/>
+          <w:szCs w:val="28"/>
+        </w:rPr>
+        <w:t>«</w:t>
+      </w:r>
+      <w:r>
+        <w:rPr>
+          <w:rFonts w:ascii="Times New Roman" w:hAnsi="Times New Roman" w:cs="Times New Roman"/>
+          <w:sz w:val="28"/>
+          <w:szCs w:val="28"/>
+          <w:lang w:val="en-US"/>
+        </w:rPr>
+        <w:t>s</w:t>
+      </w:r>
+      <w:r>
+        <w:rPr>
+          <w:rFonts w:ascii="Times New Roman" w:hAnsi="Times New Roman" w:cs="Times New Roman"/>
+          <w:sz w:val="28"/>
+          <w:szCs w:val="28"/>
+        </w:rPr>
+        <w:t>hift</w:t>
+      </w:r>
+      <w:r>
+        <w:rPr>
+          <w:rFonts w:ascii="Times New Roman" w:hAnsi="Times New Roman" w:cs="Times New Roman"/>
+          <w:sz w:val="28"/>
+          <w:szCs w:val="28"/>
+        </w:rPr>
+        <w:t>»</w:t>
       </w:r>
       <w:r>
         <w:rPr>
@@ -2817,38 +2898,6 @@
           <w:sz w:val="28"/>
           <w:szCs w:val="28"/>
         </w:rPr>
-        <w:t>вдоль линий которого расположены буквы от центра «икса» до края по убыванию частоты встречаемости, а в центре «икса» расположена большая точка черного цвета.</w:t>
-      </w:r>
-      <w:r>
-        <w:rPr>
-          <w:rFonts w:ascii="Times New Roman" w:hAnsi="Times New Roman" w:cs="Times New Roman"/>
-          <w:sz w:val="28"/>
-          <w:szCs w:val="28"/>
-        </w:rPr>
-        <w:t xml:space="preserve"> </w:t>
-      </w:r>
-      <w:r>
-        <w:rPr>
-          <w:rFonts w:ascii="Times New Roman" w:hAnsi="Times New Roman" w:cs="Times New Roman"/>
-          <w:sz w:val="28"/>
-          <w:szCs w:val="28"/>
-        </w:rPr>
-        <w:t>По углам расположены такие кнопки, как</w:t>
-      </w:r>
-      <w:r>
-        <w:rPr>
-          <w:rFonts w:ascii="Times New Roman" w:hAnsi="Times New Roman" w:cs="Times New Roman"/>
-          <w:sz w:val="28"/>
-          <w:szCs w:val="28"/>
-        </w:rPr>
-        <w:t xml:space="preserve"> </w:t>
-      </w:r>
-      <w:r>
-        <w:rPr>
-          <w:rFonts w:ascii="Times New Roman" w:hAnsi="Times New Roman" w:cs="Times New Roman"/>
-          <w:sz w:val="28"/>
-          <w:szCs w:val="28"/>
-        </w:rPr>
         <w:t>«</w:t>
       </w:r>
       <w:r>
@@ -2858,15 +2907,15 @@
           <w:szCs w:val="28"/>
           <w:lang w:val="en-US"/>
         </w:rPr>
-        <w:t>s</w:t>
-      </w:r>
-      <w:r>
-        <w:rPr>
-          <w:rFonts w:ascii="Times New Roman" w:hAnsi="Times New Roman" w:cs="Times New Roman"/>
-          <w:sz w:val="28"/>
-          <w:szCs w:val="28"/>
-        </w:rPr>
-        <w:t>hift</w:t>
+        <w:t>d</w:t>
+      </w:r>
+      <w:r>
+        <w:rPr>
+          <w:rFonts w:ascii="Times New Roman" w:hAnsi="Times New Roman" w:cs="Times New Roman"/>
+          <w:sz w:val="28"/>
+          <w:szCs w:val="28"/>
+        </w:rPr>
+        <w:t>elete</w:t>
       </w:r>
       <w:r>
         <w:rPr>
@@ -2899,15 +2948,172 @@
           <w:szCs w:val="28"/>
           <w:lang w:val="en-US"/>
         </w:rPr>
-        <w:t>d</w:t>
-      </w:r>
-      <w:r>
-        <w:rPr>
-          <w:rFonts w:ascii="Times New Roman" w:hAnsi="Times New Roman" w:cs="Times New Roman"/>
-          <w:sz w:val="28"/>
-          <w:szCs w:val="28"/>
-        </w:rPr>
-        <w:t>elete</w:t>
+        <w:t>e</w:t>
+      </w:r>
+      <w:r>
+        <w:rPr>
+          <w:rFonts w:ascii="Times New Roman" w:hAnsi="Times New Roman" w:cs="Times New Roman"/>
+          <w:sz w:val="28"/>
+          <w:szCs w:val="28"/>
+        </w:rPr>
+        <w:t>nter</w:t>
+      </w:r>
+      <w:r>
+        <w:rPr>
+          <w:rFonts w:ascii="Times New Roman" w:hAnsi="Times New Roman" w:cs="Times New Roman"/>
+          <w:sz w:val="28"/>
+          <w:szCs w:val="28"/>
+        </w:rPr>
+        <w:t xml:space="preserve">» и «?123». Принцип работы следующий: для того чтобы ввести символ, нужно нажать на черную точку в центре «икса» и произвести переход в один из секторов (всего их 4). Число секторов определяется порядком букв на «иксе», а направление движения — стороной, где размещены эти буквы. </w:t>
+      </w:r>
+    </w:p>
+    <w:p>
+      <w:pPr>
+        <w:spacing w:line="360" w:lineRule="auto"/>
+        <w:ind w:firstLine="708"/>
+        <w:jc w:val="both"/>
+        <w:rPr>
+          <w:rFonts w:ascii="Times New Roman" w:hAnsi="Times New Roman" w:cs="Times New Roman"/>
+          <w:sz w:val="28"/>
+          <w:szCs w:val="28"/>
+        </w:rPr>
+      </w:pPr>
+      <w:r>
+        <w:rPr>
+          <w:rFonts w:ascii="Times New Roman" w:hAnsi="Times New Roman" w:cs="Times New Roman"/>
+          <w:sz w:val="28"/>
+          <w:szCs w:val="28"/>
+        </w:rPr>
+        <w:t xml:space="preserve">Разумеется, в начале работы с данной клавиатурой пользователю может быть не комфортно, так как она в разрез отличается от классических клавиатур. Со временем пользователь начнет привыкать к данному ПО и будет набирать текст в разы быстрее, чем раньше. Также данная клавиатура занимает намного меньше площадь экрана, чем обычная, что добавляет свободу движения. </w:t>
+      </w:r>
+      <w:r>
+        <w:rPr>
+          <w:rFonts w:ascii="Times New Roman" w:hAnsi="Times New Roman" w:cs="Times New Roman"/>
+          <w:sz w:val="28"/>
+          <w:szCs w:val="28"/>
+        </w:rPr>
+        <w:t>Тем самым придумана новая возможность вводить текст быстро и без ошибок, не прибегая к лингвистическим сервисам.</w:t>
+      </w:r>
+    </w:p>
+    <w:p>
+      <w:pPr>
+        <w:spacing w:line="360" w:lineRule="auto"/>
+        <w:ind w:firstLine="708"/>
+        <w:jc w:val="both"/>
+        <w:rPr>
+          <w:rFonts w:ascii="Times New Roman" w:hAnsi="Times New Roman" w:cs="Times New Roman"/>
+          <w:sz w:val="28"/>
+          <w:szCs w:val="28"/>
+        </w:rPr>
+      </w:pPr>
+      <w:r>
+        <w:rPr>
+          <w:rFonts w:ascii="Times New Roman" w:hAnsi="Times New Roman" w:cs="Times New Roman"/>
+          <w:sz w:val="28"/>
+          <w:szCs w:val="28"/>
+        </w:rPr>
+        <w:t>В следующей обширной статье [</w:t>
+      </w:r>
+      <w:r>
+        <w:rPr>
+          <w:rFonts w:ascii="Times New Roman" w:hAnsi="Times New Roman" w:cs="Times New Roman"/>
+          <w:sz w:val="28"/>
+          <w:szCs w:val="28"/>
+        </w:rPr>
+        <w:t>-</w:t>
+      </w:r>
+      <w:r>
+        <w:rPr>
+          <w:rFonts w:ascii="Times New Roman" w:hAnsi="Times New Roman" w:cs="Times New Roman"/>
+          <w:sz w:val="28"/>
+          <w:szCs w:val="28"/>
+        </w:rPr>
+        <w:t>] рассказывается о способах ввода с помощью экранной клавиатуры и обсуждается ее дизайн. Разработка настольных компьютеров, особенно веб-разработка, приводит к вялому интерактивному дизайну: здесь делаются предположения, которые часто оказываются ложными за пределами этой узкой области. В эпоху массового распространения мобильных устройств такие предположения создают множество проблем. Одним из наиболее важных аспектов являются способы ввода информации.</w:t>
+      </w:r>
+    </w:p>
+    <w:p>
+      <w:pPr>
+        <w:spacing w:line="360" w:lineRule="auto"/>
+        <w:ind w:firstLine="708"/>
+        <w:jc w:val="both"/>
+        <w:rPr>
+          <w:rFonts w:ascii="Times New Roman" w:hAnsi="Times New Roman" w:cs="Times New Roman"/>
+          <w:sz w:val="28"/>
+          <w:szCs w:val="28"/>
+        </w:rPr>
+      </w:pPr>
+      <w:r>
+        <w:rPr>
+          <w:rFonts w:ascii="Times New Roman" w:hAnsi="Times New Roman" w:cs="Times New Roman"/>
+          <w:sz w:val="28"/>
+          <w:szCs w:val="28"/>
+        </w:rPr>
+        <w:t xml:space="preserve">iPhone по умолчанию использует виртуальную сенсорную панель для ввода информации. Этот взгляд очень интересен благодаря своей гибкости. Параметры ввода для определенных полей могут влиять на раскладку клавиатуры в целом и на функции отдельных кнопок в частности. Экранные клавиатуры могут использовать интересные способы взаимодействия с </w:t>
+      </w:r>
+      <w:r>
+        <w:rPr>
+          <w:rFonts w:ascii="Times New Roman" w:hAnsi="Times New Roman" w:cs="Times New Roman"/>
+          <w:sz w:val="28"/>
+          <w:szCs w:val="28"/>
+        </w:rPr>
+        <w:lastRenderedPageBreak/>
+        <w:t>пользователем, начиная от набора текста непрерывным движением пальцев и заканчивая виртуальным колесом прокрутки, позволяющим выбирать значение, например, дату и время, из ограниченного набора элементов.</w:t>
+      </w:r>
+    </w:p>
+    <w:p>
+      <w:pPr>
+        <w:spacing w:line="360" w:lineRule="auto"/>
+        <w:ind w:firstLine="708"/>
+        <w:jc w:val="both"/>
+        <w:rPr>
+          <w:rFonts w:ascii="Times New Roman" w:hAnsi="Times New Roman" w:cs="Times New Roman"/>
+          <w:sz w:val="28"/>
+          <w:szCs w:val="28"/>
+        </w:rPr>
+      </w:pPr>
+      <w:r>
+        <w:rPr>
+          <w:rFonts w:ascii="Times New Roman" w:hAnsi="Times New Roman" w:cs="Times New Roman"/>
+          <w:sz w:val="28"/>
+          <w:szCs w:val="28"/>
+        </w:rPr>
+        <w:t>Клавиатуры используются для ввода слов, а панели используются для ввода цифр и символов. Хотя границы между различными функциями виртуальных клавиатур могут быть размыты, определение разницы между ними является довольно важной задачей.</w:t>
+      </w:r>
+    </w:p>
+    <w:p>
+      <w:pPr>
+        <w:spacing w:line="360" w:lineRule="auto"/>
+        <w:ind w:firstLine="708"/>
+        <w:jc w:val="both"/>
+        <w:rPr>
+          <w:rFonts w:ascii="Times New Roman" w:hAnsi="Times New Roman" w:cs="Times New Roman"/>
+          <w:sz w:val="28"/>
+          <w:szCs w:val="28"/>
+        </w:rPr>
+      </w:pPr>
+      <w:r>
+        <w:rPr>
+          <w:rFonts w:ascii="Times New Roman" w:hAnsi="Times New Roman" w:cs="Times New Roman"/>
+          <w:sz w:val="28"/>
+          <w:szCs w:val="28"/>
+        </w:rPr>
+        <w:t xml:space="preserve">Интересным моментом является изменение режима ввода. При переключении в новый режим могут измениться как названия, так и функции клавиш, а также расположение и размер кнопок. Это означает, что на самом деле количество режимов ввода бесконечно. Например, при вводе адреса электронной почты может отображаться клавиатура, включающая символ </w:t>
+      </w:r>
+      <w:r>
+        <w:rPr>
+          <w:rFonts w:ascii="Times New Roman" w:hAnsi="Times New Roman" w:cs="Times New Roman"/>
+          <w:sz w:val="28"/>
+          <w:szCs w:val="28"/>
+        </w:rPr>
+        <w:t>«</w:t>
+      </w:r>
+      <w:r>
+        <w:rPr>
+          <w:rFonts w:ascii="Times New Roman" w:hAnsi="Times New Roman" w:cs="Times New Roman"/>
+          <w:sz w:val="28"/>
+          <w:szCs w:val="28"/>
+        </w:rPr>
+        <w:t>@</w:t>
       </w:r>
       <w:r>
         <w:rPr>
@@ -2923,7 +3129,7 @@
           <w:sz w:val="28"/>
           <w:szCs w:val="28"/>
         </w:rPr>
-        <w:t xml:space="preserve">, </w:t>
+        <w:t xml:space="preserve"> и отдельную клавишу </w:t>
       </w:r>
       <w:r>
         <w:rPr>
@@ -2938,25 +3144,24 @@
           <w:rFonts w:ascii="Times New Roman" w:hAnsi="Times New Roman" w:cs="Times New Roman"/>
           <w:sz w:val="28"/>
           <w:szCs w:val="28"/>
-          <w:lang w:val="en-US"/>
-        </w:rPr>
-        <w:t>e</w:t>
-      </w:r>
-      <w:r>
-        <w:rPr>
-          <w:rFonts w:ascii="Times New Roman" w:hAnsi="Times New Roman" w:cs="Times New Roman"/>
-          <w:sz w:val="28"/>
-          <w:szCs w:val="28"/>
-        </w:rPr>
-        <w:t>nter</w:t>
-      </w:r>
-      <w:r>
-        <w:rPr>
-          <w:rFonts w:ascii="Times New Roman" w:hAnsi="Times New Roman" w:cs="Times New Roman"/>
-          <w:sz w:val="28"/>
-          <w:szCs w:val="28"/>
-        </w:rPr>
-        <w:t xml:space="preserve">» и «?123». Принцип работы следующий: для того чтобы ввести символ, нужно нажать на черную точку в центре «икса» и произвести переход в один из секторов (всего их 4). Число секторов определяется порядком букв на «иксе», а направление движения — стороной, где размещены эти буквы. </w:t>
+        </w:rPr>
+        <w:t>.com</w:t>
+      </w:r>
+      <w:r>
+        <w:rPr>
+          <w:rFonts w:ascii="Times New Roman" w:hAnsi="Times New Roman" w:cs="Times New Roman"/>
+          <w:sz w:val="28"/>
+          <w:szCs w:val="28"/>
+        </w:rPr>
+        <w:t>»</w:t>
+      </w:r>
+      <w:r>
+        <w:rPr>
+          <w:rFonts w:ascii="Times New Roman" w:hAnsi="Times New Roman" w:cs="Times New Roman"/>
+          <w:sz w:val="28"/>
+          <w:szCs w:val="28"/>
+        </w:rPr>
+        <w:t>, при этом в адресе могут отсутствовать недопустимые символы, например, запятая, в противном случае раскладка останется прежней.</w:t>
       </w:r>
     </w:p>
     <w:p>
@@ -2976,15 +3181,55 @@
           <w:sz w:val="28"/>
           <w:szCs w:val="28"/>
         </w:rPr>
-        <w:t xml:space="preserve">Разумеется, в начале работы с данной клавиатурой пользователю может быть не комфортно, так как она в разрез отличается от классических клавиатур. Со временем пользователь начнет привыкать к данному ПО и будет набирать текст в разы быстрее, чем раньше. Также данная клавиатура занимает намного меньше площадь экрана, чем обычная, что добавляет свободу движения. </w:t>
-      </w:r>
-      <w:r>
-        <w:rPr>
-          <w:rFonts w:ascii="Times New Roman" w:hAnsi="Times New Roman" w:cs="Times New Roman"/>
-          <w:sz w:val="28"/>
-          <w:szCs w:val="28"/>
-        </w:rPr>
-        <w:t>Тем самым придумана новая возможность вводить текст быстро и без ошибок, не прибегая к лингвистическим сервисам.</w:t>
+        <w:t xml:space="preserve">Цифровой ввод </w:t>
+      </w:r>
+      <w:r>
+        <w:rPr>
+          <w:rFonts w:ascii="Times New Roman" w:hAnsi="Times New Roman" w:cs="Times New Roman"/>
+          <w:sz w:val="28"/>
+          <w:szCs w:val="28"/>
+        </w:rPr>
+        <w:t>—</w:t>
+      </w:r>
+      <w:r>
+        <w:rPr>
+          <w:rFonts w:ascii="Times New Roman" w:hAnsi="Times New Roman" w:cs="Times New Roman"/>
+          <w:sz w:val="28"/>
+          <w:szCs w:val="28"/>
+        </w:rPr>
+        <w:t xml:space="preserve"> один из самых интересных режимов. Например, расположение кнопок для набора телефонного номера отличается от рас</w:t>
+      </w:r>
+      <w:r>
+        <w:rPr>
+          <w:rFonts w:ascii="Times New Roman" w:hAnsi="Times New Roman" w:cs="Times New Roman"/>
+          <w:sz w:val="28"/>
+          <w:szCs w:val="28"/>
+        </w:rPr>
+        <w:t>кладки</w:t>
+      </w:r>
+      <w:r>
+        <w:rPr>
+          <w:rFonts w:ascii="Times New Roman" w:hAnsi="Times New Roman" w:cs="Times New Roman"/>
+          <w:sz w:val="28"/>
+          <w:szCs w:val="28"/>
+        </w:rPr>
+        <w:t xml:space="preserve"> цифровой </w:t>
+      </w:r>
+      <w:r>
+        <w:rPr>
+          <w:rFonts w:ascii="Times New Roman" w:hAnsi="Times New Roman" w:cs="Times New Roman"/>
+          <w:sz w:val="28"/>
+          <w:szCs w:val="28"/>
+        </w:rPr>
+        <w:t>панели</w:t>
+      </w:r>
+      <w:r>
+        <w:rPr>
+          <w:rFonts w:ascii="Times New Roman" w:hAnsi="Times New Roman" w:cs="Times New Roman"/>
+          <w:sz w:val="28"/>
+          <w:szCs w:val="28"/>
+        </w:rPr>
+        <w:t xml:space="preserve"> на клавиатуре. Иногда цифры расположены в верхнем ряду буквенно-цифровой панели, как на стандартной компьютерной клавиатуре.</w:t>
       </w:r>
     </w:p>
     <w:p>
@@ -3004,23 +3249,23 @@
           <w:sz w:val="28"/>
           <w:szCs w:val="28"/>
         </w:rPr>
-        <w:t>В следующей обширной статье [</w:t>
-      </w:r>
-      <w:r>
-        <w:rPr>
-          <w:rFonts w:ascii="Times New Roman" w:hAnsi="Times New Roman" w:cs="Times New Roman"/>
-          <w:sz w:val="28"/>
-          <w:szCs w:val="28"/>
-        </w:rPr>
-        <w:t>-</w:t>
-      </w:r>
-      <w:r>
-        <w:rPr>
-          <w:rFonts w:ascii="Times New Roman" w:hAnsi="Times New Roman" w:cs="Times New Roman"/>
-          <w:sz w:val="28"/>
-          <w:szCs w:val="28"/>
-        </w:rPr>
-        <w:t>] рассказывается о способах ввода с помощью экранной клавиатуры и обсуждается ее дизайн. Разработка настольных компьютеров, особенно веб-разработка, приводит к вялому интерактивному дизайну: здесь делаются предположения, которые часто оказываются ложными за пределами этой узкой области. В эпоху массового распространения мобильных устройств такие предположения создают множество проблем. Одним из наиболее важных аспектов являются способы ввода информации.</w:t>
+        <w:t xml:space="preserve">Ввод жестов с виртуальной клавиатуры позволяет ускорить ввод текста (приложение Swype от Nuance studio). Пользователь вводит слово одним движением пальца, которое может остановиться или изменить направление на любом знаке. Дополнительный режим используется наряду со стандартным: пользователь всегда может вернуться к набору текста, нажимая клавиши поочередно </w:t>
+      </w:r>
+      <w:r>
+        <w:rPr>
+          <w:rFonts w:ascii="Times New Roman" w:hAnsi="Times New Roman" w:cs="Times New Roman"/>
+          <w:sz w:val="28"/>
+          <w:szCs w:val="28"/>
+        </w:rPr>
+        <w:t>—</w:t>
+      </w:r>
+      <w:r>
+        <w:rPr>
+          <w:rFonts w:ascii="Times New Roman" w:hAnsi="Times New Roman" w:cs="Times New Roman"/>
+          <w:sz w:val="28"/>
+          <w:szCs w:val="28"/>
+        </w:rPr>
+        <w:t xml:space="preserve"> внешний вид клавиатуры не изменится.</w:t>
       </w:r>
     </w:p>
     <w:p>
@@ -3040,8 +3285,20 @@
           <w:sz w:val="28"/>
           <w:szCs w:val="28"/>
         </w:rPr>
-        <w:t xml:space="preserve">iPhone по умолчанию использует виртуальную сенсорную панель для ввода информации. Этот взгляд очень интересен благодаря своей гибкости. Параметры ввода для определенных полей могут влиять на раскладку клавиатуры в целом и на функции отдельных кнопок в частности. Экранные </w:t>
-      </w:r>
+        <w:t>Инструменты выбора даты и времени и другие механизмы ввода определенного значения позволяют пользователю произвольно выбирать способ взаимодействия, каждый из которых имеет свои особенности.</w:t>
+      </w:r>
+    </w:p>
+    <w:p>
+      <w:pPr>
+        <w:spacing w:line="360" w:lineRule="auto"/>
+        <w:ind w:firstLine="708"/>
+        <w:jc w:val="both"/>
+        <w:rPr>
+          <w:rFonts w:ascii="Times New Roman" w:hAnsi="Times New Roman" w:cs="Times New Roman"/>
+          <w:sz w:val="28"/>
+          <w:szCs w:val="28"/>
+        </w:rPr>
+      </w:pPr>
       <w:r>
         <w:rPr>
           <w:rFonts w:ascii="Times New Roman" w:hAnsi="Times New Roman" w:cs="Times New Roman"/>
@@ -3049,263 +3306,6 @@
           <w:szCs w:val="28"/>
         </w:rPr>
         <w:lastRenderedPageBreak/>
-        <w:t>клавиатуры могут использовать интересные способы взаимодействия с пользователем, начиная от набора текста непрерывным движением пальцев и заканчивая виртуальным колесом прокрутки, позволяющим выбирать значение, например, дату и время, из ограниченного набора элементов.</w:t>
-      </w:r>
-    </w:p>
-    <w:p>
-      <w:pPr>
-        <w:spacing w:line="360" w:lineRule="auto"/>
-        <w:ind w:firstLine="708"/>
-        <w:jc w:val="both"/>
-        <w:rPr>
-          <w:rFonts w:ascii="Times New Roman" w:hAnsi="Times New Roman" w:cs="Times New Roman"/>
-          <w:sz w:val="28"/>
-          <w:szCs w:val="28"/>
-        </w:rPr>
-      </w:pPr>
-      <w:r>
-        <w:rPr>
-          <w:rFonts w:ascii="Times New Roman" w:hAnsi="Times New Roman" w:cs="Times New Roman"/>
-          <w:sz w:val="28"/>
-          <w:szCs w:val="28"/>
-        </w:rPr>
-        <w:t>Клавиатуры используются для ввода слов, а панели используются для ввода цифр и символов. Хотя границы между различными функциями виртуальных клавиатур могут быть размыты, определение разницы между ними является довольно важной задачей.</w:t>
-      </w:r>
-    </w:p>
-    <w:p>
-      <w:pPr>
-        <w:spacing w:line="360" w:lineRule="auto"/>
-        <w:ind w:firstLine="708"/>
-        <w:jc w:val="both"/>
-        <w:rPr>
-          <w:rFonts w:ascii="Times New Roman" w:hAnsi="Times New Roman" w:cs="Times New Roman"/>
-          <w:sz w:val="28"/>
-          <w:szCs w:val="28"/>
-        </w:rPr>
-      </w:pPr>
-      <w:r>
-        <w:rPr>
-          <w:rFonts w:ascii="Times New Roman" w:hAnsi="Times New Roman" w:cs="Times New Roman"/>
-          <w:sz w:val="28"/>
-          <w:szCs w:val="28"/>
-        </w:rPr>
-        <w:t xml:space="preserve">Интересным моментом является изменение режима ввода. При переключении в новый режим могут измениться как названия, так и функции клавиш, а также расположение и размер кнопок. Это означает, что на самом деле количество режимов ввода бесконечно. Например, при вводе адреса электронной почты может отображаться клавиатура, включающая символ </w:t>
-      </w:r>
-      <w:r>
-        <w:rPr>
-          <w:rFonts w:ascii="Times New Roman" w:hAnsi="Times New Roman" w:cs="Times New Roman"/>
-          <w:sz w:val="28"/>
-          <w:szCs w:val="28"/>
-        </w:rPr>
-        <w:t>«</w:t>
-      </w:r>
-      <w:r>
-        <w:rPr>
-          <w:rFonts w:ascii="Times New Roman" w:hAnsi="Times New Roman" w:cs="Times New Roman"/>
-          <w:sz w:val="28"/>
-          <w:szCs w:val="28"/>
-        </w:rPr>
-        <w:t>@</w:t>
-      </w:r>
-      <w:r>
-        <w:rPr>
-          <w:rFonts w:ascii="Times New Roman" w:hAnsi="Times New Roman" w:cs="Times New Roman"/>
-          <w:sz w:val="28"/>
-          <w:szCs w:val="28"/>
-        </w:rPr>
-        <w:t>»</w:t>
-      </w:r>
-      <w:r>
-        <w:rPr>
-          <w:rFonts w:ascii="Times New Roman" w:hAnsi="Times New Roman" w:cs="Times New Roman"/>
-          <w:sz w:val="28"/>
-          <w:szCs w:val="28"/>
-        </w:rPr>
-        <w:t xml:space="preserve"> и отдельную клавишу </w:t>
-      </w:r>
-      <w:r>
-        <w:rPr>
-          <w:rFonts w:ascii="Times New Roman" w:hAnsi="Times New Roman" w:cs="Times New Roman"/>
-          <w:sz w:val="28"/>
-          <w:szCs w:val="28"/>
-        </w:rPr>
-        <w:t>«</w:t>
-      </w:r>
-      <w:r>
-        <w:rPr>
-          <w:rFonts w:ascii="Times New Roman" w:hAnsi="Times New Roman" w:cs="Times New Roman"/>
-          <w:sz w:val="28"/>
-          <w:szCs w:val="28"/>
-        </w:rPr>
-        <w:t>.com</w:t>
-      </w:r>
-      <w:r>
-        <w:rPr>
-          <w:rFonts w:ascii="Times New Roman" w:hAnsi="Times New Roman" w:cs="Times New Roman"/>
-          <w:sz w:val="28"/>
-          <w:szCs w:val="28"/>
-        </w:rPr>
-        <w:t>»</w:t>
-      </w:r>
-      <w:r>
-        <w:rPr>
-          <w:rFonts w:ascii="Times New Roman" w:hAnsi="Times New Roman" w:cs="Times New Roman"/>
-          <w:sz w:val="28"/>
-          <w:szCs w:val="28"/>
-        </w:rPr>
-        <w:t>, при этом в адресе могут отсутствовать недопустимые символы, например, запятая, в противном случае раскладка останется прежней.</w:t>
-      </w:r>
-    </w:p>
-    <w:p>
-      <w:pPr>
-        <w:spacing w:line="360" w:lineRule="auto"/>
-        <w:ind w:firstLine="708"/>
-        <w:jc w:val="both"/>
-        <w:rPr>
-          <w:rFonts w:ascii="Times New Roman" w:hAnsi="Times New Roman" w:cs="Times New Roman"/>
-          <w:sz w:val="28"/>
-          <w:szCs w:val="28"/>
-        </w:rPr>
-      </w:pPr>
-      <w:r>
-        <w:rPr>
-          <w:rFonts w:ascii="Times New Roman" w:hAnsi="Times New Roman" w:cs="Times New Roman"/>
-          <w:sz w:val="28"/>
-          <w:szCs w:val="28"/>
-        </w:rPr>
-        <w:t xml:space="preserve">Цифровой ввод </w:t>
-      </w:r>
-      <w:r>
-        <w:rPr>
-          <w:rFonts w:ascii="Times New Roman" w:hAnsi="Times New Roman" w:cs="Times New Roman"/>
-          <w:sz w:val="28"/>
-          <w:szCs w:val="28"/>
-        </w:rPr>
-        <w:t>—</w:t>
-      </w:r>
-      <w:r>
-        <w:rPr>
-          <w:rFonts w:ascii="Times New Roman" w:hAnsi="Times New Roman" w:cs="Times New Roman"/>
-          <w:sz w:val="28"/>
-          <w:szCs w:val="28"/>
-        </w:rPr>
-        <w:t xml:space="preserve"> один из самых интересных режимов. Например, расположение кнопок для набора телефонного номера отличается от рас</w:t>
-      </w:r>
-      <w:r>
-        <w:rPr>
-          <w:rFonts w:ascii="Times New Roman" w:hAnsi="Times New Roman" w:cs="Times New Roman"/>
-          <w:sz w:val="28"/>
-          <w:szCs w:val="28"/>
-        </w:rPr>
-        <w:t>кладки</w:t>
-      </w:r>
-      <w:r>
-        <w:rPr>
-          <w:rFonts w:ascii="Times New Roman" w:hAnsi="Times New Roman" w:cs="Times New Roman"/>
-          <w:sz w:val="28"/>
-          <w:szCs w:val="28"/>
-        </w:rPr>
-        <w:t xml:space="preserve"> цифровой </w:t>
-      </w:r>
-      <w:r>
-        <w:rPr>
-          <w:rFonts w:ascii="Times New Roman" w:hAnsi="Times New Roman" w:cs="Times New Roman"/>
-          <w:sz w:val="28"/>
-          <w:szCs w:val="28"/>
-        </w:rPr>
-        <w:t>панели</w:t>
-      </w:r>
-      <w:r>
-        <w:rPr>
-          <w:rFonts w:ascii="Times New Roman" w:hAnsi="Times New Roman" w:cs="Times New Roman"/>
-          <w:sz w:val="28"/>
-          <w:szCs w:val="28"/>
-        </w:rPr>
-        <w:t xml:space="preserve"> на клавиатуре. Иногда цифры расположены в верхнем ряду буквенно-цифровой панели, как на стандартной компьютерной клавиатуре.</w:t>
-      </w:r>
-    </w:p>
-    <w:p>
-      <w:pPr>
-        <w:spacing w:line="360" w:lineRule="auto"/>
-        <w:ind w:firstLine="708"/>
-        <w:jc w:val="both"/>
-        <w:rPr>
-          <w:rFonts w:ascii="Times New Roman" w:hAnsi="Times New Roman" w:cs="Times New Roman"/>
-          <w:sz w:val="28"/>
-          <w:szCs w:val="28"/>
-        </w:rPr>
-      </w:pPr>
-      <w:r>
-        <w:rPr>
-          <w:rFonts w:ascii="Times New Roman" w:hAnsi="Times New Roman" w:cs="Times New Roman"/>
-          <w:sz w:val="28"/>
-          <w:szCs w:val="28"/>
-        </w:rPr>
-        <w:t xml:space="preserve">Ввод жестов с виртуальной клавиатуры позволяет ускорить ввод текста (приложение Swype от Nuance studio). Пользователь вводит слово одним движением пальца, которое может остановиться или изменить направление на любом знаке. Дополнительный режим используется наряду со стандартным: пользователь всегда может вернуться к набору текста, нажимая клавиши поочередно </w:t>
-      </w:r>
-      <w:r>
-        <w:rPr>
-          <w:rFonts w:ascii="Times New Roman" w:hAnsi="Times New Roman" w:cs="Times New Roman"/>
-          <w:sz w:val="28"/>
-          <w:szCs w:val="28"/>
-        </w:rPr>
-        <w:t>—</w:t>
-      </w:r>
-      <w:r>
-        <w:rPr>
-          <w:rFonts w:ascii="Times New Roman" w:hAnsi="Times New Roman" w:cs="Times New Roman"/>
-          <w:sz w:val="28"/>
-          <w:szCs w:val="28"/>
-        </w:rPr>
-        <w:t xml:space="preserve"> внешний вид клавиатуры не изменится.</w:t>
-      </w:r>
-    </w:p>
-    <w:p>
-      <w:pPr>
-        <w:spacing w:line="360" w:lineRule="auto"/>
-        <w:ind w:firstLine="708"/>
-        <w:jc w:val="both"/>
-        <w:rPr>
-          <w:rFonts w:ascii="Times New Roman" w:hAnsi="Times New Roman" w:cs="Times New Roman"/>
-          <w:sz w:val="28"/>
-          <w:szCs w:val="28"/>
-        </w:rPr>
-      </w:pPr>
-      <w:r>
-        <w:rPr>
-          <w:rFonts w:ascii="Times New Roman" w:hAnsi="Times New Roman" w:cs="Times New Roman"/>
-          <w:sz w:val="28"/>
-          <w:szCs w:val="28"/>
-        </w:rPr>
-        <w:t xml:space="preserve">Инструменты выбора даты и времени и другие механизмы ввода определенного значения позволяют пользователю произвольно выбирать </w:t>
-      </w:r>
-      <w:r>
-        <w:rPr>
-          <w:rFonts w:ascii="Times New Roman" w:hAnsi="Times New Roman" w:cs="Times New Roman"/>
-          <w:sz w:val="28"/>
-          <w:szCs w:val="28"/>
-        </w:rPr>
-        <w:lastRenderedPageBreak/>
-        <w:t>способ взаимодействия, каждый из которых имеет свои особенности.</w:t>
-      </w:r>
-    </w:p>
-    <w:p>
-      <w:pPr>
-        <w:spacing w:line="360" w:lineRule="auto"/>
-        <w:ind w:firstLine="708"/>
-        <w:jc w:val="both"/>
-        <w:rPr>
-          <w:rFonts w:ascii="Times New Roman" w:hAnsi="Times New Roman" w:cs="Times New Roman"/>
-          <w:sz w:val="28"/>
-          <w:szCs w:val="28"/>
-        </w:rPr>
-      </w:pPr>
-      <w:r>
-        <w:rPr>
-          <w:rFonts w:ascii="Times New Roman" w:hAnsi="Times New Roman" w:cs="Times New Roman"/>
-          <w:sz w:val="28"/>
-          <w:szCs w:val="28"/>
-        </w:rPr>
         <w:t xml:space="preserve">Некоторые из методов ввода, такие как колесо прокрутки даты и времени в Android, дополняют сенсорный язык и существуют наряду с ручным вводом. Один щелчок по значению открывает виртуальную клавиатуру или цифровую </w:t>
       </w:r>
       <w:r>
@@ -3988,7 +3988,107 @@
           <w:sz w:val="28"/>
           <w:szCs w:val="28"/>
         </w:rPr>
-        <w:t xml:space="preserve">, </w:t>
+        <w:t xml:space="preserve">, отправлять </w:t>
+      </w:r>
+      <w:r>
+        <w:rPr>
+          <w:rFonts w:ascii="Times New Roman" w:hAnsi="Times New Roman" w:cs="Times New Roman"/>
+          <w:sz w:val="28"/>
+          <w:szCs w:val="28"/>
+          <w:lang w:val="en-US"/>
+        </w:rPr>
+        <w:t>GIF</w:t>
+      </w:r>
+      <w:r>
+        <w:rPr>
+          <w:rFonts w:ascii="Times New Roman" w:hAnsi="Times New Roman" w:cs="Times New Roman"/>
+          <w:sz w:val="28"/>
+          <w:szCs w:val="28"/>
+        </w:rPr>
+        <w:t>-файлы</w:t>
+      </w:r>
+      <w:r>
+        <w:rPr>
+          <w:rFonts w:ascii="Times New Roman" w:hAnsi="Times New Roman" w:cs="Times New Roman"/>
+          <w:sz w:val="28"/>
+          <w:szCs w:val="28"/>
+        </w:rPr>
+        <w:t xml:space="preserve"> и </w:t>
+      </w:r>
+      <w:r>
+        <w:rPr>
+          <w:rFonts w:ascii="Times New Roman" w:hAnsi="Times New Roman" w:cs="Times New Roman"/>
+          <w:sz w:val="28"/>
+          <w:szCs w:val="28"/>
+          <w:lang w:val="en-US"/>
+        </w:rPr>
+        <w:t>Emoji</w:t>
+      </w:r>
+      <w:r>
+        <w:rPr>
+          <w:rFonts w:ascii="Times New Roman" w:hAnsi="Times New Roman" w:cs="Times New Roman"/>
+          <w:sz w:val="28"/>
+          <w:szCs w:val="28"/>
+        </w:rPr>
+        <w:t xml:space="preserve"> и </w:t>
+      </w:r>
+      <w:r>
+        <w:rPr>
+          <w:rFonts w:ascii="Times New Roman" w:hAnsi="Times New Roman" w:cs="Times New Roman"/>
+          <w:sz w:val="28"/>
+          <w:szCs w:val="28"/>
+        </w:rPr>
+        <w:t>так далее</w:t>
+      </w:r>
+      <w:r>
+        <w:rPr>
+          <w:rFonts w:ascii="Times New Roman" w:hAnsi="Times New Roman" w:cs="Times New Roman"/>
+          <w:sz w:val="28"/>
+          <w:szCs w:val="28"/>
+        </w:rPr>
+        <w:t>.</w:t>
+      </w:r>
+      <w:r>
+        <w:rPr>
+          <w:rFonts w:ascii="Times New Roman" w:hAnsi="Times New Roman" w:cs="Times New Roman"/>
+          <w:sz w:val="28"/>
+          <w:szCs w:val="28"/>
+        </w:rPr>
+        <w:t xml:space="preserve"> </w:t>
+      </w:r>
+      <w:r>
+        <w:rPr>
+          <w:rFonts w:ascii="Times New Roman" w:hAnsi="Times New Roman" w:cs="Times New Roman"/>
+          <w:sz w:val="28"/>
+          <w:szCs w:val="28"/>
+          <w:lang w:val="en-US"/>
+        </w:rPr>
+        <w:t>Microsoft</w:t>
+      </w:r>
+      <w:r>
+        <w:rPr>
+          <w:rFonts w:ascii="Times New Roman" w:hAnsi="Times New Roman" w:cs="Times New Roman"/>
+          <w:sz w:val="28"/>
+          <w:szCs w:val="28"/>
+        </w:rPr>
+        <w:t xml:space="preserve"> </w:t>
+      </w:r>
+      <w:r>
+        <w:rPr>
+          <w:rFonts w:ascii="Times New Roman" w:hAnsi="Times New Roman" w:cs="Times New Roman"/>
+          <w:sz w:val="28"/>
+          <w:szCs w:val="28"/>
+          <w:lang w:val="en-US"/>
+        </w:rPr>
+        <w:t>SwiftKey</w:t>
+      </w:r>
+      <w:r>
+        <w:rPr>
+          <w:rFonts w:ascii="Times New Roman" w:hAnsi="Times New Roman" w:cs="Times New Roman"/>
+          <w:sz w:val="28"/>
+          <w:szCs w:val="28"/>
+        </w:rPr>
+        <w:t xml:space="preserve"> постоянно </w:t>
       </w:r>
       <w:r>
         <w:rPr>
@@ -3997,7 +4097,79 @@
           <w:szCs w:val="28"/>
         </w:rPr>
         <w:lastRenderedPageBreak/>
-        <w:t xml:space="preserve">отправлять </w:t>
+        <w:t>анализирует</w:t>
+      </w:r>
+      <w:r>
+        <w:rPr>
+          <w:rFonts w:ascii="Times New Roman" w:hAnsi="Times New Roman" w:cs="Times New Roman"/>
+          <w:sz w:val="28"/>
+          <w:szCs w:val="28"/>
+        </w:rPr>
+        <w:t xml:space="preserve"> и </w:t>
+      </w:r>
+      <w:r>
+        <w:rPr>
+          <w:rFonts w:ascii="Times New Roman" w:hAnsi="Times New Roman" w:cs="Times New Roman"/>
+          <w:sz w:val="28"/>
+          <w:szCs w:val="28"/>
+        </w:rPr>
+        <w:t>подстраивается</w:t>
+      </w:r>
+      <w:r>
+        <w:rPr>
+          <w:rFonts w:ascii="Times New Roman" w:hAnsi="Times New Roman" w:cs="Times New Roman"/>
+          <w:sz w:val="28"/>
+          <w:szCs w:val="28"/>
+        </w:rPr>
+        <w:t xml:space="preserve"> под уникальный </w:t>
+      </w:r>
+      <w:r>
+        <w:rPr>
+          <w:rFonts w:ascii="Times New Roman" w:hAnsi="Times New Roman" w:cs="Times New Roman"/>
+          <w:sz w:val="28"/>
+          <w:szCs w:val="28"/>
+        </w:rPr>
+        <w:t>стиль</w:t>
+      </w:r>
+      <w:r>
+        <w:rPr>
+          <w:rFonts w:ascii="Times New Roman" w:hAnsi="Times New Roman" w:cs="Times New Roman"/>
+          <w:sz w:val="28"/>
+          <w:szCs w:val="28"/>
+        </w:rPr>
+        <w:t xml:space="preserve"> набора своего пользователя, </w:t>
+      </w:r>
+      <w:r>
+        <w:rPr>
+          <w:rFonts w:ascii="Times New Roman" w:hAnsi="Times New Roman" w:cs="Times New Roman"/>
+          <w:sz w:val="28"/>
+          <w:szCs w:val="28"/>
+        </w:rPr>
+        <w:t>сохраняя в памяти</w:t>
+      </w:r>
+      <w:r>
+        <w:rPr>
+          <w:rFonts w:ascii="Times New Roman" w:hAnsi="Times New Roman" w:cs="Times New Roman"/>
+          <w:sz w:val="28"/>
+          <w:szCs w:val="28"/>
+        </w:rPr>
+        <w:t xml:space="preserve"> используемый им сленг</w:t>
+      </w:r>
+      <w:r>
+        <w:rPr>
+          <w:rFonts w:ascii="Times New Roman" w:hAnsi="Times New Roman" w:cs="Times New Roman"/>
+          <w:sz w:val="28"/>
+          <w:szCs w:val="28"/>
+        </w:rPr>
+        <w:t xml:space="preserve"> </w:t>
+      </w:r>
+      <w:r>
+        <w:rPr>
+          <w:rFonts w:ascii="Times New Roman" w:hAnsi="Times New Roman" w:cs="Times New Roman"/>
+          <w:sz w:val="28"/>
+          <w:szCs w:val="28"/>
+        </w:rPr>
+        <w:t xml:space="preserve">и </w:t>
       </w:r>
       <w:r>
         <w:rPr>
@@ -4006,31 +4178,6 @@
           <w:szCs w:val="28"/>
           <w:lang w:val="en-US"/>
         </w:rPr>
-        <w:t>GIF</w:t>
-      </w:r>
-      <w:r>
-        <w:rPr>
-          <w:rFonts w:ascii="Times New Roman" w:hAnsi="Times New Roman" w:cs="Times New Roman"/>
-          <w:sz w:val="28"/>
-          <w:szCs w:val="28"/>
-        </w:rPr>
-        <w:t>-файлы</w:t>
-      </w:r>
-      <w:r>
-        <w:rPr>
-          <w:rFonts w:ascii="Times New Roman" w:hAnsi="Times New Roman" w:cs="Times New Roman"/>
-          <w:sz w:val="28"/>
-          <w:szCs w:val="28"/>
-        </w:rPr>
-        <w:t xml:space="preserve"> и </w:t>
-      </w:r>
-      <w:r>
-        <w:rPr>
-          <w:rFonts w:ascii="Times New Roman" w:hAnsi="Times New Roman" w:cs="Times New Roman"/>
-          <w:sz w:val="28"/>
-          <w:szCs w:val="28"/>
-          <w:lang w:val="en-US"/>
-        </w:rPr>
         <w:t>Emoji</w:t>
       </w:r>
       <w:r>
@@ -4039,22 +4186,6 @@
           <w:sz w:val="28"/>
           <w:szCs w:val="28"/>
         </w:rPr>
-        <w:t xml:space="preserve"> и </w:t>
-      </w:r>
-      <w:r>
-        <w:rPr>
-          <w:rFonts w:ascii="Times New Roman" w:hAnsi="Times New Roman" w:cs="Times New Roman"/>
-          <w:sz w:val="28"/>
-          <w:szCs w:val="28"/>
-        </w:rPr>
-        <w:t>так далее</w:t>
-      </w:r>
-      <w:r>
-        <w:rPr>
-          <w:rFonts w:ascii="Times New Roman" w:hAnsi="Times New Roman" w:cs="Times New Roman"/>
-          <w:sz w:val="28"/>
-          <w:szCs w:val="28"/>
-        </w:rPr>
         <w:t>.</w:t>
       </w:r>
       <w:r>
@@ -4063,145 +4194,6 @@
           <w:sz w:val="28"/>
           <w:szCs w:val="28"/>
         </w:rPr>
-        <w:t xml:space="preserve"> </w:t>
-      </w:r>
-      <w:r>
-        <w:rPr>
-          <w:rFonts w:ascii="Times New Roman" w:hAnsi="Times New Roman" w:cs="Times New Roman"/>
-          <w:sz w:val="28"/>
-          <w:szCs w:val="28"/>
-          <w:lang w:val="en-US"/>
-        </w:rPr>
-        <w:t>Microsoft</w:t>
-      </w:r>
-      <w:r>
-        <w:rPr>
-          <w:rFonts w:ascii="Times New Roman" w:hAnsi="Times New Roman" w:cs="Times New Roman"/>
-          <w:sz w:val="28"/>
-          <w:szCs w:val="28"/>
-        </w:rPr>
-        <w:t xml:space="preserve"> </w:t>
-      </w:r>
-      <w:r>
-        <w:rPr>
-          <w:rFonts w:ascii="Times New Roman" w:hAnsi="Times New Roman" w:cs="Times New Roman"/>
-          <w:sz w:val="28"/>
-          <w:szCs w:val="28"/>
-          <w:lang w:val="en-US"/>
-        </w:rPr>
-        <w:t>SwiftKey</w:t>
-      </w:r>
-      <w:r>
-        <w:rPr>
-          <w:rFonts w:ascii="Times New Roman" w:hAnsi="Times New Roman" w:cs="Times New Roman"/>
-          <w:sz w:val="28"/>
-          <w:szCs w:val="28"/>
-        </w:rPr>
-        <w:t xml:space="preserve"> постоянно </w:t>
-      </w:r>
-      <w:r>
-        <w:rPr>
-          <w:rFonts w:ascii="Times New Roman" w:hAnsi="Times New Roman" w:cs="Times New Roman"/>
-          <w:sz w:val="28"/>
-          <w:szCs w:val="28"/>
-        </w:rPr>
-        <w:t>анализирует</w:t>
-      </w:r>
-      <w:r>
-        <w:rPr>
-          <w:rFonts w:ascii="Times New Roman" w:hAnsi="Times New Roman" w:cs="Times New Roman"/>
-          <w:sz w:val="28"/>
-          <w:szCs w:val="28"/>
-        </w:rPr>
-        <w:t xml:space="preserve"> и </w:t>
-      </w:r>
-      <w:r>
-        <w:rPr>
-          <w:rFonts w:ascii="Times New Roman" w:hAnsi="Times New Roman" w:cs="Times New Roman"/>
-          <w:sz w:val="28"/>
-          <w:szCs w:val="28"/>
-        </w:rPr>
-        <w:t>подстраивается</w:t>
-      </w:r>
-      <w:r>
-        <w:rPr>
-          <w:rFonts w:ascii="Times New Roman" w:hAnsi="Times New Roman" w:cs="Times New Roman"/>
-          <w:sz w:val="28"/>
-          <w:szCs w:val="28"/>
-        </w:rPr>
-        <w:t xml:space="preserve"> под уникальный </w:t>
-      </w:r>
-      <w:r>
-        <w:rPr>
-          <w:rFonts w:ascii="Times New Roman" w:hAnsi="Times New Roman" w:cs="Times New Roman"/>
-          <w:sz w:val="28"/>
-          <w:szCs w:val="28"/>
-        </w:rPr>
-        <w:t>стиль</w:t>
-      </w:r>
-      <w:r>
-        <w:rPr>
-          <w:rFonts w:ascii="Times New Roman" w:hAnsi="Times New Roman" w:cs="Times New Roman"/>
-          <w:sz w:val="28"/>
-          <w:szCs w:val="28"/>
-        </w:rPr>
-        <w:t xml:space="preserve"> набора своего пользователя, </w:t>
-      </w:r>
-      <w:r>
-        <w:rPr>
-          <w:rFonts w:ascii="Times New Roman" w:hAnsi="Times New Roman" w:cs="Times New Roman"/>
-          <w:sz w:val="28"/>
-          <w:szCs w:val="28"/>
-        </w:rPr>
-        <w:t>сохраняя в памяти</w:t>
-      </w:r>
-      <w:r>
-        <w:rPr>
-          <w:rFonts w:ascii="Times New Roman" w:hAnsi="Times New Roman" w:cs="Times New Roman"/>
-          <w:sz w:val="28"/>
-          <w:szCs w:val="28"/>
-        </w:rPr>
-        <w:t xml:space="preserve"> используемый им сленг</w:t>
-      </w:r>
-      <w:r>
-        <w:rPr>
-          <w:rFonts w:ascii="Times New Roman" w:hAnsi="Times New Roman" w:cs="Times New Roman"/>
-          <w:sz w:val="28"/>
-          <w:szCs w:val="28"/>
-        </w:rPr>
-        <w:t xml:space="preserve"> </w:t>
-      </w:r>
-      <w:r>
-        <w:rPr>
-          <w:rFonts w:ascii="Times New Roman" w:hAnsi="Times New Roman" w:cs="Times New Roman"/>
-          <w:sz w:val="28"/>
-          <w:szCs w:val="28"/>
-        </w:rPr>
-        <w:t xml:space="preserve">и </w:t>
-      </w:r>
-      <w:r>
-        <w:rPr>
-          <w:rFonts w:ascii="Times New Roman" w:hAnsi="Times New Roman" w:cs="Times New Roman"/>
-          <w:sz w:val="28"/>
-          <w:szCs w:val="28"/>
-          <w:lang w:val="en-US"/>
-        </w:rPr>
-        <w:t>Emoji</w:t>
-      </w:r>
-      <w:r>
-        <w:rPr>
-          <w:rFonts w:ascii="Times New Roman" w:hAnsi="Times New Roman" w:cs="Times New Roman"/>
-          <w:sz w:val="28"/>
-          <w:szCs w:val="28"/>
-        </w:rPr>
-        <w:t>.</w:t>
-      </w:r>
-      <w:r>
-        <w:rPr>
-          <w:rFonts w:ascii="Times New Roman" w:hAnsi="Times New Roman" w:cs="Times New Roman"/>
-          <w:sz w:val="28"/>
-          <w:szCs w:val="28"/>
-        </w:rPr>
         <w:t xml:space="preserve"> Данная</w:t>
       </w:r>
       <w:r>
@@ -4218,7 +4210,15 @@
           <w:sz w:val="28"/>
           <w:szCs w:val="28"/>
         </w:rPr>
-        <w:t>оставляет сервис</w:t>
+        <w:t xml:space="preserve">оставляет </w:t>
+      </w:r>
+      <w:r>
+        <w:rPr>
+          <w:rFonts w:ascii="Times New Roman" w:hAnsi="Times New Roman" w:cs="Times New Roman"/>
+          <w:sz w:val="28"/>
+          <w:szCs w:val="28"/>
+        </w:rPr>
+        <w:t>расширение сервиса орфокорректор в виде</w:t>
       </w:r>
       <w:r>
         <w:rPr>
@@ -4601,15 +4601,49 @@
           <w:sz w:val="28"/>
           <w:szCs w:val="28"/>
         </w:rPr>
-        <w:t xml:space="preserve"> возьмем самую обычную встроенную экранную клавиатуру на </w:t>
-      </w:r>
-      <w:r>
-        <w:rPr>
-          <w:rFonts w:ascii="Times New Roman" w:hAnsi="Times New Roman" w:cs="Times New Roman"/>
-          <w:sz w:val="28"/>
-          <w:szCs w:val="28"/>
-        </w:rPr>
-        <w:t>простые</w:t>
+        <w:t xml:space="preserve"> возьмем обычную встроенную экранную клавиатуру на</w:t>
+      </w:r>
+      <w:r>
+        <w:rPr>
+          <w:rFonts w:ascii="Times New Roman" w:hAnsi="Times New Roman" w:cs="Times New Roman"/>
+          <w:sz w:val="28"/>
+          <w:szCs w:val="28"/>
+        </w:rPr>
+        <w:t xml:space="preserve"> более-менее современные </w:t>
+      </w:r>
+      <w:r>
+        <w:rPr>
+          <w:rFonts w:ascii="Times New Roman" w:hAnsi="Times New Roman" w:cs="Times New Roman"/>
+          <w:sz w:val="28"/>
+          <w:szCs w:val="28"/>
+          <w:lang w:val="en-US"/>
+        </w:rPr>
+        <w:t>Android</w:t>
+      </w:r>
+      <w:r>
+        <w:rPr>
+          <w:rFonts w:ascii="Times New Roman" w:hAnsi="Times New Roman" w:cs="Times New Roman"/>
+          <w:sz w:val="28"/>
+          <w:szCs w:val="28"/>
+        </w:rPr>
+        <w:t>-смартфоны</w:t>
+      </w:r>
+      <w:r>
+        <w:rPr>
+          <w:rFonts w:ascii="Times New Roman" w:hAnsi="Times New Roman" w:cs="Times New Roman"/>
+          <w:sz w:val="28"/>
+          <w:szCs w:val="28"/>
+        </w:rPr>
+        <w:t xml:space="preserve"> от компании </w:t>
+      </w:r>
+      <w:r>
+        <w:rPr>
+          <w:rFonts w:ascii="Times New Roman" w:hAnsi="Times New Roman" w:cs="Times New Roman"/>
+          <w:sz w:val="28"/>
+          <w:szCs w:val="28"/>
+          <w:lang w:val="en-US"/>
+        </w:rPr>
+        <w:t>Google</w:t>
       </w:r>
       <w:r>
         <w:rPr>
@@ -4624,17 +4658,25 @@
           <w:rFonts w:ascii="Times New Roman" w:hAnsi="Times New Roman" w:cs="Times New Roman"/>
           <w:sz w:val="28"/>
           <w:szCs w:val="28"/>
+        </w:rPr>
+        <w:t xml:space="preserve">под названием </w:t>
+      </w:r>
+      <w:r>
+        <w:rPr>
+          <w:rFonts w:ascii="Times New Roman" w:hAnsi="Times New Roman" w:cs="Times New Roman"/>
+          <w:sz w:val="28"/>
+          <w:szCs w:val="28"/>
           <w:lang w:val="en-US"/>
         </w:rPr>
-        <w:t>Android</w:t>
-      </w:r>
-      <w:r>
-        <w:rPr>
-          <w:rFonts w:ascii="Times New Roman" w:hAnsi="Times New Roman" w:cs="Times New Roman"/>
-          <w:sz w:val="28"/>
-          <w:szCs w:val="28"/>
-        </w:rPr>
-        <w:t>-смартфоны.</w:t>
+        <w:t>Gboard</w:t>
+      </w:r>
+      <w:r>
+        <w:rPr>
+          <w:rFonts w:ascii="Times New Roman" w:hAnsi="Times New Roman" w:cs="Times New Roman"/>
+          <w:sz w:val="28"/>
+          <w:szCs w:val="28"/>
+        </w:rPr>
+        <w:t>.</w:t>
       </w:r>
       <w:r>
         <w:rPr>
@@ -4650,31 +4692,56 @@
           <w:sz w:val="28"/>
           <w:szCs w:val="28"/>
         </w:rPr>
-        <w:t>Сразу можно сказать, что вышеупомянутые лингвистические сервисы (орфокорректор</w:t>
-      </w:r>
-      <w:r>
-        <w:rPr>
-          <w:rFonts w:ascii="Times New Roman" w:hAnsi="Times New Roman" w:cs="Times New Roman"/>
-          <w:sz w:val="28"/>
-          <w:szCs w:val="28"/>
-        </w:rPr>
-        <w:t xml:space="preserve"> и </w:t>
-      </w:r>
-      <w:r>
-        <w:rPr>
-          <w:rFonts w:ascii="Times New Roman" w:hAnsi="Times New Roman" w:cs="Times New Roman"/>
-          <w:sz w:val="28"/>
-          <w:szCs w:val="28"/>
-        </w:rPr>
-        <w:t>предиктивный ввод</w:t>
-      </w:r>
-      <w:r>
-        <w:rPr>
-          <w:rFonts w:ascii="Times New Roman" w:hAnsi="Times New Roman" w:cs="Times New Roman"/>
-          <w:sz w:val="28"/>
-          <w:szCs w:val="28"/>
-        </w:rPr>
-        <w:t>) стандартная клавиатура не поддерживает. Зато поддерживает сервис автодополнения.</w:t>
+        <w:t xml:space="preserve">Сразу можно сказать, </w:t>
+      </w:r>
+      <w:r>
+        <w:rPr>
+          <w:rFonts w:ascii="Times New Roman" w:hAnsi="Times New Roman" w:cs="Times New Roman"/>
+          <w:sz w:val="28"/>
+          <w:szCs w:val="28"/>
+        </w:rPr>
+        <w:t xml:space="preserve">что </w:t>
+      </w:r>
+      <w:r>
+        <w:rPr>
+          <w:rFonts w:ascii="Times New Roman" w:hAnsi="Times New Roman" w:cs="Times New Roman"/>
+          <w:sz w:val="28"/>
+          <w:szCs w:val="28"/>
+          <w:lang w:val="en-US"/>
+        </w:rPr>
+        <w:t>Gboard</w:t>
+      </w:r>
+      <w:r>
+        <w:rPr>
+          <w:rFonts w:ascii="Times New Roman" w:hAnsi="Times New Roman" w:cs="Times New Roman"/>
+          <w:sz w:val="28"/>
+          <w:szCs w:val="28"/>
+        </w:rPr>
+        <w:t xml:space="preserve"> также поддерживает все три лингвистических сервиса</w:t>
+      </w:r>
+      <w:r>
+        <w:rPr>
+          <w:rFonts w:ascii="Times New Roman" w:hAnsi="Times New Roman" w:cs="Times New Roman"/>
+          <w:sz w:val="28"/>
+          <w:szCs w:val="28"/>
+        </w:rPr>
+        <w:t xml:space="preserve"> (орфокорректор, предиктивный ввод и дополнение)</w:t>
+      </w:r>
+      <w:r>
+        <w:rPr>
+          <w:rFonts w:ascii="Times New Roman" w:hAnsi="Times New Roman" w:cs="Times New Roman"/>
+          <w:sz w:val="28"/>
+          <w:szCs w:val="28"/>
+        </w:rPr>
+        <w:t>, как и вышеописанная клавиатура</w:t>
+      </w:r>
+      <w:r>
+        <w:rPr>
+          <w:rFonts w:ascii="Times New Roman" w:hAnsi="Times New Roman" w:cs="Times New Roman"/>
+          <w:sz w:val="28"/>
+          <w:szCs w:val="28"/>
+        </w:rPr>
+        <w:t>.</w:t>
       </w:r>
     </w:p>
     <w:p>
@@ -4694,7 +4761,23 @@
           <w:sz w:val="28"/>
           <w:szCs w:val="28"/>
         </w:rPr>
-        <w:t>Данная стандартная клавиатура абсолютно не обучаема под определенного пользователя. Например, можно 100 раз написать слово «привет», а клавиатура так и будет выдавать следующие слова в неизменяемом порядке: «прав», «приветствуем», «привести» и так далее.</w:t>
+        <w:t xml:space="preserve">Данная стандартная клавиатура </w:t>
+      </w:r>
+      <w:r>
+        <w:rPr>
+          <w:rFonts w:ascii="Times New Roman" w:hAnsi="Times New Roman" w:cs="Times New Roman"/>
+          <w:sz w:val="28"/>
+          <w:szCs w:val="28"/>
+        </w:rPr>
+        <w:t>также</w:t>
+      </w:r>
+      <w:r>
+        <w:rPr>
+          <w:rFonts w:ascii="Times New Roman" w:hAnsi="Times New Roman" w:cs="Times New Roman"/>
+          <w:sz w:val="28"/>
+          <w:szCs w:val="28"/>
+        </w:rPr>
+        <w:t xml:space="preserve"> имеет возможность</w:t>
       </w:r>
       <w:r>
         <w:rPr>
@@ -4710,7 +4793,103 @@
           <w:sz w:val="28"/>
           <w:szCs w:val="28"/>
         </w:rPr>
-        <w:t>Также может поддерживать множество языков.</w:t>
+        <w:t>обуча</w:t>
+      </w:r>
+      <w:r>
+        <w:rPr>
+          <w:rFonts w:ascii="Times New Roman" w:hAnsi="Times New Roman" w:cs="Times New Roman"/>
+          <w:sz w:val="28"/>
+          <w:szCs w:val="28"/>
+        </w:rPr>
+        <w:t>ться</w:t>
+      </w:r>
+      <w:r>
+        <w:rPr>
+          <w:rFonts w:ascii="Times New Roman" w:hAnsi="Times New Roman" w:cs="Times New Roman"/>
+          <w:sz w:val="28"/>
+          <w:szCs w:val="28"/>
+        </w:rPr>
+        <w:t xml:space="preserve"> под определенного пользователя. </w:t>
+      </w:r>
+      <w:r>
+        <w:rPr>
+          <w:rFonts w:ascii="Times New Roman" w:hAnsi="Times New Roman" w:cs="Times New Roman"/>
+          <w:sz w:val="28"/>
+          <w:szCs w:val="28"/>
+        </w:rPr>
+        <w:t xml:space="preserve">Нужно просто активировать пункт </w:t>
+      </w:r>
+      <w:r>
+        <w:rPr>
+          <w:rFonts w:ascii="Times New Roman" w:hAnsi="Times New Roman" w:cs="Times New Roman"/>
+          <w:sz w:val="28"/>
+          <w:szCs w:val="28"/>
+        </w:rPr>
+        <w:t>П</w:t>
+      </w:r>
+      <w:r>
+        <w:rPr>
+          <w:rFonts w:ascii="Times New Roman" w:hAnsi="Times New Roman" w:cs="Times New Roman"/>
+          <w:sz w:val="28"/>
+          <w:szCs w:val="28"/>
+        </w:rPr>
+        <w:t>ерсонализация</w:t>
+      </w:r>
+      <w:r>
+        <w:rPr>
+          <w:rFonts w:ascii="Times New Roman" w:hAnsi="Times New Roman" w:cs="Times New Roman"/>
+          <w:sz w:val="28"/>
+          <w:szCs w:val="28"/>
+        </w:rPr>
+        <w:t xml:space="preserve"> в ее настройках</w:t>
+      </w:r>
+      <w:r>
+        <w:rPr>
+          <w:rFonts w:ascii="Times New Roman" w:hAnsi="Times New Roman" w:cs="Times New Roman"/>
+          <w:sz w:val="28"/>
+          <w:szCs w:val="28"/>
+        </w:rPr>
+        <w:t xml:space="preserve">. </w:t>
+      </w:r>
+      <w:r>
+        <w:rPr>
+          <w:rFonts w:ascii="Times New Roman" w:hAnsi="Times New Roman" w:cs="Times New Roman"/>
+          <w:sz w:val="28"/>
+          <w:szCs w:val="28"/>
+        </w:rPr>
+        <w:t xml:space="preserve">Gboard будет некоторое время хранить на устройстве </w:t>
+      </w:r>
+      <w:r>
+        <w:rPr>
+          <w:rFonts w:ascii="Times New Roman" w:hAnsi="Times New Roman" w:cs="Times New Roman"/>
+          <w:sz w:val="28"/>
+          <w:szCs w:val="28"/>
+        </w:rPr>
+        <w:t xml:space="preserve">пользователя </w:t>
+      </w:r>
+      <w:r>
+        <w:rPr>
+          <w:rFonts w:ascii="Times New Roman" w:hAnsi="Times New Roman" w:cs="Times New Roman"/>
+          <w:sz w:val="28"/>
+          <w:szCs w:val="28"/>
+        </w:rPr>
+        <w:t>фрагменты напечатанного и продиктованного</w:t>
+      </w:r>
+      <w:r>
+        <w:rPr>
+          <w:rFonts w:ascii="Times New Roman" w:hAnsi="Times New Roman" w:cs="Times New Roman"/>
+          <w:sz w:val="28"/>
+          <w:szCs w:val="28"/>
+        </w:rPr>
+        <w:t xml:space="preserve"> им</w:t>
+      </w:r>
+      <w:r>
+        <w:rPr>
+          <w:rFonts w:ascii="Times New Roman" w:hAnsi="Times New Roman" w:cs="Times New Roman"/>
+          <w:sz w:val="28"/>
+          <w:szCs w:val="28"/>
+        </w:rPr>
+        <w:t xml:space="preserve"> текста.</w:t>
       </w:r>
     </w:p>
     <w:p>
@@ -4756,7 +4935,63 @@
           <w:sz w:val="28"/>
           <w:szCs w:val="28"/>
         </w:rPr>
-        <w:t xml:space="preserve"> 10. Этот вид клавиатур поддерживает не только автодополнение, но и предиктивный ввод, и, как и стандартные клавиатуры, не обучаем.</w:t>
+        <w:t xml:space="preserve"> 10. Этот вид клавиатур поддерживает </w:t>
+      </w:r>
+      <w:r>
+        <w:rPr>
+          <w:rFonts w:ascii="Times New Roman" w:hAnsi="Times New Roman" w:cs="Times New Roman"/>
+          <w:sz w:val="28"/>
+          <w:szCs w:val="28"/>
+        </w:rPr>
+        <w:t>сервисы</w:t>
+      </w:r>
+      <w:r>
+        <w:rPr>
+          <w:rFonts w:ascii="Times New Roman" w:hAnsi="Times New Roman" w:cs="Times New Roman"/>
+          <w:sz w:val="28"/>
+          <w:szCs w:val="28"/>
+        </w:rPr>
+        <w:t xml:space="preserve"> дополнение</w:t>
+      </w:r>
+      <w:r>
+        <w:rPr>
+          <w:rFonts w:ascii="Times New Roman" w:hAnsi="Times New Roman" w:cs="Times New Roman"/>
+          <w:sz w:val="28"/>
+          <w:szCs w:val="28"/>
+        </w:rPr>
+        <w:t xml:space="preserve"> </w:t>
+      </w:r>
+      <w:r>
+        <w:rPr>
+          <w:rFonts w:ascii="Times New Roman" w:hAnsi="Times New Roman" w:cs="Times New Roman"/>
+          <w:sz w:val="28"/>
+          <w:szCs w:val="28"/>
+        </w:rPr>
+        <w:t xml:space="preserve">и предиктивный ввод, </w:t>
+      </w:r>
+      <w:r>
+        <w:rPr>
+          <w:rFonts w:ascii="Times New Roman" w:hAnsi="Times New Roman" w:cs="Times New Roman"/>
+          <w:sz w:val="28"/>
+          <w:szCs w:val="28"/>
+        </w:rPr>
+        <w:t>но</w:t>
+      </w:r>
+      <w:r>
+        <w:rPr>
+          <w:rFonts w:ascii="Times New Roman" w:hAnsi="Times New Roman" w:cs="Times New Roman"/>
+          <w:sz w:val="28"/>
+          <w:szCs w:val="28"/>
+        </w:rPr>
+        <w:t xml:space="preserve"> не обучаем.</w:t>
+      </w:r>
+      <w:r>
+        <w:rPr>
+          <w:rFonts w:ascii="Times New Roman" w:hAnsi="Times New Roman" w:cs="Times New Roman"/>
+          <w:sz w:val="28"/>
+          <w:szCs w:val="28"/>
+        </w:rPr>
+        <w:t xml:space="preserve"> Также есть возможность для более детальной ее настройки, например, использовать звуковой сигнал, если хотим слышать звук при нажатии клавиш.</w:t>
       </w:r>
     </w:p>
     <w:p>
@@ -4776,7 +5011,23 @@
           <w:sz w:val="28"/>
           <w:szCs w:val="28"/>
         </w:rPr>
-        <w:t xml:space="preserve">Исходя из всего вышесказанного, можно сделать вывод, что на данный момент лучшей клавиатурой является </w:t>
+        <w:t>Исходя из всего вышесказанного, можно сделать вывод, что на данный момент</w:t>
+      </w:r>
+      <w:r>
+        <w:rPr>
+          <w:rFonts w:ascii="Times New Roman" w:hAnsi="Times New Roman" w:cs="Times New Roman"/>
+          <w:sz w:val="28"/>
+          <w:szCs w:val="28"/>
+        </w:rPr>
+        <w:t xml:space="preserve"> субъективно</w:t>
+      </w:r>
+      <w:r>
+        <w:rPr>
+          <w:rFonts w:ascii="Times New Roman" w:hAnsi="Times New Roman" w:cs="Times New Roman"/>
+          <w:sz w:val="28"/>
+          <w:szCs w:val="28"/>
+        </w:rPr>
+        <w:t xml:space="preserve"> лучшей клавиатурой является </w:t>
       </w:r>
       <w:r>
         <w:rPr>
@@ -4810,7 +5061,7 @@
           <w:sz w:val="28"/>
           <w:szCs w:val="28"/>
         </w:rPr>
-        <w:t xml:space="preserve">, так как она обладает наибольшим и современным функционалом по сравнению со стандартными экранными клавиатурами на смартфонах и компьютерах. Наиболее важная </w:t>
+        <w:t xml:space="preserve">, так как </w:t>
       </w:r>
       <w:r>
         <w:rPr>
@@ -4819,7 +5070,39 @@
           <w:szCs w:val="28"/>
         </w:rPr>
         <w:lastRenderedPageBreak/>
-        <w:t xml:space="preserve">особенность </w:t>
+        <w:t>она обладает наибольшим</w:t>
+      </w:r>
+      <w:r>
+        <w:rPr>
+          <w:rFonts w:ascii="Times New Roman" w:hAnsi="Times New Roman" w:cs="Times New Roman"/>
+          <w:sz w:val="28"/>
+          <w:szCs w:val="28"/>
+        </w:rPr>
+        <w:t xml:space="preserve"> </w:t>
+      </w:r>
+      <w:r>
+        <w:rPr>
+          <w:rFonts w:ascii="Times New Roman" w:hAnsi="Times New Roman" w:cs="Times New Roman"/>
+          <w:sz w:val="28"/>
+          <w:szCs w:val="28"/>
+        </w:rPr>
+        <w:t xml:space="preserve">функционалом по сравнению со стандартными экранными клавиатурами на смартфонах и компьютерах. Наиболее </w:t>
+      </w:r>
+      <w:r>
+        <w:rPr>
+          <w:rFonts w:ascii="Times New Roman" w:hAnsi="Times New Roman" w:cs="Times New Roman"/>
+          <w:sz w:val="28"/>
+          <w:szCs w:val="28"/>
+        </w:rPr>
+        <w:t>отличительная</w:t>
+      </w:r>
+      <w:r>
+        <w:rPr>
+          <w:rFonts w:ascii="Times New Roman" w:hAnsi="Times New Roman" w:cs="Times New Roman"/>
+          <w:sz w:val="28"/>
+          <w:szCs w:val="28"/>
+        </w:rPr>
+        <w:t xml:space="preserve"> особенность </w:t>
       </w:r>
       <w:r>
         <w:rPr>
@@ -4853,7 +5136,95 @@
           <w:sz w:val="28"/>
           <w:szCs w:val="28"/>
         </w:rPr>
-        <w:t xml:space="preserve"> — это ее обучаемость под стиль печати пользователя, что отсутствует в других клавиатурах. Также обладает отличным</w:t>
+        <w:t xml:space="preserve"> — это </w:t>
+      </w:r>
+      <w:r>
+        <w:rPr>
+          <w:rFonts w:ascii="Times New Roman" w:hAnsi="Times New Roman" w:cs="Times New Roman"/>
+          <w:sz w:val="28"/>
+          <w:szCs w:val="28"/>
+        </w:rPr>
+        <w:t xml:space="preserve">показ статистики персонализированного ввода пользователю в </w:t>
+      </w:r>
+      <w:r>
+        <w:rPr>
+          <w:rFonts w:ascii="Times New Roman" w:hAnsi="Times New Roman" w:cs="Times New Roman"/>
+          <w:sz w:val="28"/>
+          <w:szCs w:val="28"/>
+        </w:rPr>
+        <w:t xml:space="preserve">наиболее </w:t>
+      </w:r>
+      <w:r>
+        <w:rPr>
+          <w:rFonts w:ascii="Times New Roman" w:hAnsi="Times New Roman" w:cs="Times New Roman"/>
+          <w:sz w:val="28"/>
+          <w:szCs w:val="28"/>
+        </w:rPr>
+        <w:t>удобном и развернутом в</w:t>
+      </w:r>
+      <w:r>
+        <w:rPr>
+          <w:rFonts w:ascii="Times New Roman" w:hAnsi="Times New Roman" w:cs="Times New Roman"/>
+          <w:sz w:val="28"/>
+          <w:szCs w:val="28"/>
+        </w:rPr>
+        <w:t>иде</w:t>
+      </w:r>
+      <w:r>
+        <w:rPr>
+          <w:rFonts w:ascii="Times New Roman" w:hAnsi="Times New Roman" w:cs="Times New Roman"/>
+          <w:sz w:val="28"/>
+          <w:szCs w:val="28"/>
+        </w:rPr>
+        <w:t>, что отсутствует в других</w:t>
+      </w:r>
+      <w:r>
+        <w:rPr>
+          <w:rFonts w:ascii="Times New Roman" w:hAnsi="Times New Roman" w:cs="Times New Roman"/>
+          <w:sz w:val="28"/>
+          <w:szCs w:val="28"/>
+        </w:rPr>
+        <w:t xml:space="preserve"> рассмотренных</w:t>
+      </w:r>
+      <w:r>
+        <w:rPr>
+          <w:rFonts w:ascii="Times New Roman" w:hAnsi="Times New Roman" w:cs="Times New Roman"/>
+          <w:sz w:val="28"/>
+          <w:szCs w:val="28"/>
+        </w:rPr>
+        <w:t xml:space="preserve"> клавиатурах. </w:t>
+      </w:r>
+      <w:r>
+        <w:rPr>
+          <w:rFonts w:ascii="Times New Roman" w:hAnsi="Times New Roman" w:cs="Times New Roman"/>
+          <w:sz w:val="28"/>
+          <w:szCs w:val="28"/>
+        </w:rPr>
+        <w:t xml:space="preserve">Некоторые </w:t>
+      </w:r>
+      <w:r>
+        <w:rPr>
+          <w:rFonts w:ascii="Times New Roman" w:hAnsi="Times New Roman" w:cs="Times New Roman"/>
+          <w:sz w:val="28"/>
+          <w:szCs w:val="28"/>
+        </w:rPr>
+        <w:t xml:space="preserve">особенности </w:t>
+      </w:r>
+      <w:r>
+        <w:rPr>
+          <w:rFonts w:ascii="Times New Roman" w:hAnsi="Times New Roman" w:cs="Times New Roman"/>
+          <w:sz w:val="28"/>
+          <w:szCs w:val="28"/>
+        </w:rPr>
+        <w:t>всех трех выше</w:t>
+      </w:r>
+      <w:r>
+        <w:rPr>
+          <w:rFonts w:ascii="Times New Roman" w:hAnsi="Times New Roman" w:cs="Times New Roman"/>
+          <w:sz w:val="28"/>
+          <w:szCs w:val="28"/>
+        </w:rPr>
+        <w:t>описанных</w:t>
       </w:r>
       <w:r>
         <w:rPr>
@@ -4869,89 +5240,7 @@
           <w:sz w:val="28"/>
           <w:szCs w:val="28"/>
         </w:rPr>
-        <w:t>орфокорректором</w:t>
-      </w:r>
-      <w:r>
-        <w:rPr>
-          <w:rFonts w:ascii="Times New Roman" w:hAnsi="Times New Roman" w:cs="Times New Roman"/>
-          <w:sz w:val="28"/>
-          <w:szCs w:val="28"/>
-        </w:rPr>
-        <w:t xml:space="preserve"> </w:t>
-      </w:r>
-      <w:r>
-        <w:rPr>
-          <w:rFonts w:ascii="Times New Roman" w:hAnsi="Times New Roman" w:cs="Times New Roman"/>
-          <w:sz w:val="28"/>
-          <w:szCs w:val="28"/>
-        </w:rPr>
-        <w:t xml:space="preserve">и </w:t>
-      </w:r>
-      <w:r>
-        <w:rPr>
-          <w:rFonts w:ascii="Times New Roman" w:hAnsi="Times New Roman" w:cs="Times New Roman"/>
-          <w:sz w:val="28"/>
-          <w:szCs w:val="28"/>
-        </w:rPr>
-        <w:t>предиктивным вводом</w:t>
-      </w:r>
-      <w:r>
-        <w:rPr>
-          <w:rFonts w:ascii="Times New Roman" w:hAnsi="Times New Roman" w:cs="Times New Roman"/>
-          <w:sz w:val="28"/>
-          <w:szCs w:val="28"/>
-        </w:rPr>
-        <w:t xml:space="preserve">, чья «отличность» достигается опять же благодаря обучаемости. </w:t>
-      </w:r>
-      <w:r>
-        <w:rPr>
-          <w:rFonts w:ascii="Times New Roman" w:hAnsi="Times New Roman" w:cs="Times New Roman"/>
-          <w:sz w:val="28"/>
-          <w:szCs w:val="28"/>
-        </w:rPr>
-        <w:t>Вышеперечисленные</w:t>
-      </w:r>
-      <w:r>
-        <w:rPr>
-          <w:rFonts w:ascii="Times New Roman" w:hAnsi="Times New Roman" w:cs="Times New Roman"/>
-          <w:sz w:val="28"/>
-          <w:szCs w:val="28"/>
-        </w:rPr>
-        <w:t xml:space="preserve"> особенности клавиатуры </w:t>
-      </w:r>
-      <w:r>
-        <w:rPr>
-          <w:rFonts w:ascii="Times New Roman" w:hAnsi="Times New Roman" w:cs="Times New Roman"/>
-          <w:sz w:val="28"/>
-          <w:szCs w:val="28"/>
-          <w:lang w:val="en-US"/>
-        </w:rPr>
-        <w:t>Microsoft</w:t>
-      </w:r>
-      <w:r>
-        <w:rPr>
-          <w:rFonts w:ascii="Times New Roman" w:hAnsi="Times New Roman" w:cs="Times New Roman"/>
-          <w:sz w:val="28"/>
-          <w:szCs w:val="28"/>
-        </w:rPr>
-        <w:t xml:space="preserve"> </w:t>
-      </w:r>
-      <w:r>
-        <w:rPr>
-          <w:rFonts w:ascii="Times New Roman" w:hAnsi="Times New Roman" w:cs="Times New Roman"/>
-          <w:sz w:val="28"/>
-          <w:szCs w:val="28"/>
-          <w:lang w:val="en-US"/>
-        </w:rPr>
-        <w:t>SwiftKey</w:t>
-      </w:r>
-      <w:r>
-        <w:rPr>
-          <w:rFonts w:ascii="Times New Roman" w:hAnsi="Times New Roman" w:cs="Times New Roman"/>
-          <w:sz w:val="28"/>
-          <w:szCs w:val="28"/>
-        </w:rPr>
-        <w:t xml:space="preserve"> будут позаимствованы при выполнении </w:t>
+        <w:t xml:space="preserve">клавиатур будут позаимствованы при выполнении </w:t>
       </w:r>
       <w:r>
         <w:rPr>
@@ -5255,7 +5544,39 @@
           <w:sz w:val="28"/>
           <w:szCs w:val="28"/>
         </w:rPr>
-        <w:t>раскладок) у клавиатуры.</w:t>
+        <w:t>раскладок) клавиатуры</w:t>
+      </w:r>
+      <w:r>
+        <w:rPr>
+          <w:rFonts w:ascii="Times New Roman" w:hAnsi="Times New Roman" w:cs="Times New Roman"/>
+          <w:sz w:val="28"/>
+          <w:szCs w:val="28"/>
+        </w:rPr>
+        <w:t>;</w:t>
+      </w:r>
+    </w:p>
+    <w:p>
+      <w:pPr>
+        <w:pStyle w:val="a9"/>
+        <w:numPr>
+          <w:ilvl w:val="0"/>
+          <w:numId w:val="6"/>
+        </w:numPr>
+        <w:spacing w:after="0" w:line="360" w:lineRule="auto"/>
+        <w:jc w:val="both"/>
+        <w:rPr>
+          <w:rFonts w:ascii="Times New Roman" w:hAnsi="Times New Roman" w:cs="Times New Roman"/>
+          <w:sz w:val="28"/>
+          <w:szCs w:val="28"/>
+        </w:rPr>
+      </w:pPr>
+      <w:r>
+        <w:rPr>
+          <w:rFonts w:ascii="Times New Roman" w:hAnsi="Times New Roman" w:cs="Times New Roman"/>
+          <w:sz w:val="28"/>
+          <w:szCs w:val="28"/>
+        </w:rPr>
+        <w:t>Должна иметься возможность авторизации и регистрации в приложении.</w:t>
       </w:r>
     </w:p>
     <w:p>
@@ -5275,6 +5596,7 @@
           <w:sz w:val="28"/>
           <w:szCs w:val="28"/>
         </w:rPr>
+        <w:lastRenderedPageBreak/>
         <w:t>Данные о словах и необходимая информация о пользователях должны храниться в баз</w:t>
       </w:r>
       <w:r>
@@ -5291,16 +5613,7 @@
           <w:sz w:val="28"/>
           <w:szCs w:val="28"/>
         </w:rPr>
-        <w:t xml:space="preserve"> данных, причем пароли пользователей в целях безопасности должны храниться в виде хэша. Вся информация, используемая приложением, </w:t>
-      </w:r>
-      <w:r>
-        <w:rPr>
-          <w:rFonts w:ascii="Times New Roman" w:hAnsi="Times New Roman" w:cs="Times New Roman"/>
-          <w:sz w:val="28"/>
-          <w:szCs w:val="28"/>
-        </w:rPr>
-        <w:lastRenderedPageBreak/>
-        <w:t>должна храниться в структурированном виде.</w:t>
+        <w:t xml:space="preserve"> данных, причем пароли пользователей в целях безопасности должны храниться в виде хэша. Вся информация, используемая приложением, должна храниться в структурированном виде.</w:t>
       </w:r>
     </w:p>
     <w:p>
@@ -5868,7 +6181,7 @@
           <w:sz w:val="28"/>
           <w:szCs w:val="28"/>
         </w:rPr>
-        <w:t>ская часть</w:t>
+        <w:t xml:space="preserve">ская </w:t>
       </w:r>
       <w:r>
         <w:rPr>
@@ -5877,6 +6190,16 @@
           <w:sz w:val="28"/>
           <w:szCs w:val="28"/>
         </w:rPr>
+        <w:lastRenderedPageBreak/>
+        <w:t>часть</w:t>
+      </w:r>
+      <w:r>
+        <w:rPr>
+          <w:rStyle w:val="qowt-font2-timesnewroman"/>
+          <w:rFonts w:ascii="Times New Roman" w:hAnsi="Times New Roman" w:cs="Times New Roman"/>
+          <w:sz w:val="28"/>
+          <w:szCs w:val="28"/>
+        </w:rPr>
         <w:t xml:space="preserve"> будет использовать </w:t>
       </w:r>
       <w:r>
@@ -5981,16 +6304,7 @@
           <w:sz w:val="28"/>
           <w:szCs w:val="28"/>
         </w:rPr>
-        <w:t xml:space="preserve">Интерфейс приложения должен быть удобен для конечного </w:t>
-      </w:r>
-      <w:r>
-        <w:rPr>
-          <w:rFonts w:ascii="Times New Roman" w:hAnsi="Times New Roman" w:cs="Times New Roman"/>
-          <w:sz w:val="28"/>
-          <w:szCs w:val="28"/>
-        </w:rPr>
-        <w:lastRenderedPageBreak/>
-        <w:t>пользователя, который отвечает следующим требованиям:</w:t>
+        <w:t>Интерфейс приложения должен быть удобен для конечного пользователя, который отвечает следующим требованиям:</w:t>
       </w:r>
     </w:p>
     <w:p>

</xml_diff>